<commit_message>
Replace homeworks with tests
</commit_message>
<xml_diff>
--- a/09.03.03/ИНМиТ_ИТиАП_09.03.03_Д1.17.3_Автоматизация конструкторского и технологического проектирования.docx
+++ b/09.03.03/ИНМиТ_ИТиАП_09.03.03_Д1.17.3_Автоматизация конструкторского и технологического проектирования.docx
@@ -240,7 +240,15 @@
               <w:tab/>
             </w:r>
             <w:r>
-              <w:t>М1.1</w:t>
+              <w:t>М</w:t>
+            </w:r>
+            <w:proofErr w:type="gramStart"/>
+            <w:r>
+              <w:t>1</w:t>
+            </w:r>
+            <w:proofErr w:type="gramEnd"/>
+            <w:r>
+              <w:t>.1</w:t>
             </w:r>
             <w:r>
               <w:t>7</w:t>
@@ -504,6 +512,7 @@
             </w:r>
           </w:p>
           <w:p>
+            <w:proofErr w:type="spellStart"/>
             <w:r>
               <w:rPr>
                 <w:iCs/>
@@ -511,6 +520,7 @@
               </w:rPr>
               <w:t>бакалавриат</w:t>
             </w:r>
+            <w:proofErr w:type="spellEnd"/>
           </w:p>
         </w:tc>
         <w:tc>
@@ -565,7 +575,21 @@
               <w:rPr>
                 <w:b/>
               </w:rPr>
-              <w:t>Реквизиты приказа Минобрнауки РФ об утверждении  ФГОС ВО</w:t>
+              <w:t xml:space="preserve">Реквизиты приказа </w:t>
+            </w:r>
+            <w:proofErr w:type="spellStart"/>
+            <w:r>
+              <w:rPr>
+                <w:b/>
+              </w:rPr>
+              <w:t>Минобрнауки</w:t>
+            </w:r>
+            <w:proofErr w:type="spellEnd"/>
+            <w:r>
+              <w:rPr>
+                <w:b/>
+              </w:rPr>
+              <w:t xml:space="preserve"> РФ об утверждении  ФГОС ВО</w:t>
             </w:r>
             <w:r>
               <w:t xml:space="preserve">:  </w:t>
@@ -752,7 +776,21 @@
               <w:rPr>
                 <w:b/>
               </w:rPr>
-              <w:t>№ п/п</w:t>
+              <w:t xml:space="preserve">№ </w:t>
+            </w:r>
+            <w:proofErr w:type="gramStart"/>
+            <w:r>
+              <w:rPr>
+                <w:b/>
+              </w:rPr>
+              <w:t>п</w:t>
+            </w:r>
+            <w:proofErr w:type="gramEnd"/>
+            <w:r>
+              <w:rPr>
+                <w:b/>
+              </w:rPr>
+              <w:t>/п</w:t>
             </w:r>
           </w:p>
         </w:tc>
@@ -1200,8 +1238,13 @@
       </w:r>
       <w:r>
         <w:tab/>
-        <w:t xml:space="preserve"> УМС ИНМиТ</w:t>
-      </w:r>
+        <w:t xml:space="preserve"> УМС </w:t>
+      </w:r>
+      <w:proofErr w:type="spellStart"/>
+      <w:r>
+        <w:t>ИНМиТ</w:t>
+      </w:r>
+      <w:proofErr w:type="spellEnd"/>
       <w:r>
         <w:tab/>
       </w:r>
@@ -1234,7 +1277,15 @@
         <w:jc w:val="both"/>
       </w:pPr>
       <w:r>
-        <w:t>Протокол № ______   от __________ г.</w:t>
+        <w:t xml:space="preserve">Протокол № ______   от __________ </w:t>
+      </w:r>
+      <w:proofErr w:type="gramStart"/>
+      <w:r>
+        <w:t>г</w:t>
+      </w:r>
+      <w:proofErr w:type="gramEnd"/>
+      <w:r>
+        <w:t>.</w:t>
       </w:r>
     </w:p>
     <w:p>
@@ -1564,13 +1615,10 @@
         <w:t>терактивного обу</w:t>
       </w:r>
       <w:r>
-        <w:t xml:space="preserve">чения: «проектная работа», «проблемное обучение», «командная работа». В ходе изучения дисциплины студенты выполняют </w:t>
-      </w:r>
-      <w:r>
-        <w:t>две</w:t>
-      </w:r>
-      <w:r>
-        <w:t xml:space="preserve"> домашние работы.</w:t>
+        <w:t>чения: «проектная работа», «проблемное</w:t>
+      </w:r>
+      <w:r>
+        <w:t xml:space="preserve"> обучение», «командная работа».</w:t>
       </w:r>
     </w:p>
     <w:p>
@@ -1589,7 +1637,15 @@
         <w:t>зачёт</w:t>
       </w:r>
       <w:r>
-        <w:t xml:space="preserve">. Для проведения промежуточной аттестации по дисциплине разработаны фонд оценочных средств и балльно-рейтинговая система оценки учебной деятельности студентов. </w:t>
+        <w:t xml:space="preserve">. Для проведения промежуточной аттестации по дисциплине разработаны фонд оценочных средств и </w:t>
+      </w:r>
+      <w:proofErr w:type="spellStart"/>
+      <w:r>
+        <w:t>балльно</w:t>
+      </w:r>
+      <w:proofErr w:type="spellEnd"/>
+      <w:r>
+        <w:t xml:space="preserve">-рейтинговая система оценки учебной деятельности студентов. </w:t>
       </w:r>
     </w:p>
     <w:p>
@@ -1607,7 +1663,16 @@
         <w:t xml:space="preserve"> работ, </w:t>
       </w:r>
       <w:r>
-        <w:t xml:space="preserve">домашних работ и </w:t>
+        <w:t>контрольной</w:t>
+      </w:r>
+      <w:r>
+        <w:t xml:space="preserve"> работ</w:t>
+      </w:r>
+      <w:r>
+        <w:t>ы</w:t>
+      </w:r>
+      <w:r>
+        <w:t xml:space="preserve"> и </w:t>
       </w:r>
       <w:r>
         <w:t>зачёта</w:t>
@@ -1711,6 +1776,8 @@
           <w:caps/>
         </w:rPr>
       </w:pPr>
+      <w:bookmarkStart w:id="3" w:name="_GoBack"/>
+      <w:bookmarkEnd w:id="3"/>
     </w:p>
     <w:p>
       <w:pPr>
@@ -1730,31 +1797,40 @@
           <w:b/>
           <w:iCs/>
         </w:rPr>
-        <w:t>Планируемые результаты обучения по дисциплине</w:t>
-      </w:r>
+        <w:t xml:space="preserve">Планируемые результаты </w:t>
+      </w:r>
+      <w:proofErr w:type="gramStart"/>
       <w:r>
         <w:rPr>
           <w:b/>
           <w:iCs/>
         </w:rPr>
-        <w:fldChar w:fldCharType="begin"/>
-      </w:r>
+        <w:t>обучения по дисциплине</w:t>
+      </w:r>
+      <w:proofErr w:type="gramEnd"/>
       <w:r>
         <w:rPr>
           <w:b/>
           <w:iCs/>
         </w:rPr>
-        <w:instrText xml:space="preserve"> TC "</w:instrText>
-      </w:r>
-      <w:bookmarkStart w:id="3" w:name="_Toc463805974"/>
+        <w:fldChar w:fldCharType="begin"/>
+      </w:r>
       <w:r>
         <w:rPr>
           <w:b/>
           <w:iCs/>
         </w:rPr>
+        <w:instrText xml:space="preserve"> TC "</w:instrText>
+      </w:r>
+      <w:bookmarkStart w:id="4" w:name="_Toc463805974"/>
+      <w:r>
+        <w:rPr>
+          <w:b/>
+          <w:iCs/>
+        </w:rPr>
         <w:instrText>Планируемые результаты обучения по дисциплине</w:instrText>
       </w:r>
-      <w:bookmarkEnd w:id="3"/>
+      <w:bookmarkEnd w:id="4"/>
       <w:r>
         <w:rPr>
           <w:b/>
@@ -2135,7 +2211,6 @@
     <w:p>
       <w:pPr>
         <w:pStyle w:val="a8"/>
-        <w:keepNext/>
         <w:keepLines/>
         <w:ind w:left="1287"/>
         <w:jc w:val="both"/>
@@ -2146,6 +2221,8 @@
     </w:p>
     <w:p>
       <w:pPr>
+        <w:keepNext/>
+        <w:keepLines/>
         <w:ind w:left="567"/>
         <w:jc w:val="both"/>
       </w:pPr>
@@ -2153,6 +2230,7 @@
         <w:rPr>
           <w:b/>
         </w:rPr>
+        <w:lastRenderedPageBreak/>
         <w:t>Владеть</w:t>
       </w:r>
       <w:r>
@@ -2231,7 +2309,7 @@
         </w:rPr>
         <w:instrText xml:space="preserve"> TC "</w:instrText>
       </w:r>
-      <w:bookmarkStart w:id="4" w:name="_Toc463805975"/>
+      <w:bookmarkStart w:id="5" w:name="_Toc463805975"/>
       <w:r>
         <w:rPr>
           <w:b/>
@@ -2239,7 +2317,7 @@
         </w:rPr>
         <w:instrText>Объем дисциплины</w:instrText>
       </w:r>
-      <w:bookmarkEnd w:id="4"/>
+      <w:bookmarkEnd w:id="5"/>
       <w:r>
         <w:rPr>
           <w:b/>
@@ -2460,6 +2538,7 @@
                 <w:bCs/>
               </w:rPr>
             </w:pPr>
+            <w:proofErr w:type="gramStart"/>
             <w:r>
               <w:rPr>
                 <w:b/>
@@ -2467,7 +2546,17 @@
                 <w:sz w:val="20"/>
                 <w:szCs w:val="20"/>
               </w:rPr>
-              <w:t>п/п</w:t>
+              <w:t>п</w:t>
+            </w:r>
+            <w:proofErr w:type="gramEnd"/>
+            <w:r>
+              <w:rPr>
+                <w:b/>
+                <w:bCs/>
+                <w:sz w:val="20"/>
+                <w:szCs w:val="20"/>
+              </w:rPr>
+              <w:t>/п</w:t>
             </w:r>
           </w:p>
         </w:tc>
@@ -2559,7 +2648,27 @@
                 <w:sz w:val="20"/>
                 <w:szCs w:val="20"/>
               </w:rPr>
-              <w:t>В т.ч. контактная работа (час.)</w:t>
+              <w:t xml:space="preserve">В </w:t>
+            </w:r>
+            <w:proofErr w:type="spellStart"/>
+            <w:r>
+              <w:rPr>
+                <w:b/>
+                <w:bCs/>
+                <w:sz w:val="20"/>
+                <w:szCs w:val="20"/>
+              </w:rPr>
+              <w:t>т.ч</w:t>
+            </w:r>
+            <w:proofErr w:type="spellEnd"/>
+            <w:r>
+              <w:rPr>
+                <w:b/>
+                <w:bCs/>
+                <w:sz w:val="20"/>
+                <w:szCs w:val="20"/>
+              </w:rPr>
+              <w:t>. контактная работа (час.)</w:t>
             </w:r>
           </w:p>
         </w:tc>
@@ -3620,6 +3729,7 @@
                 <w:bCs/>
               </w:rPr>
             </w:pPr>
+            <w:proofErr w:type="gramStart"/>
             <w:r>
               <w:rPr>
                 <w:b/>
@@ -3627,6 +3737,7 @@
               </w:rPr>
               <w:t>З</w:t>
             </w:r>
+            <w:proofErr w:type="gramEnd"/>
           </w:p>
         </w:tc>
         <w:tc>
@@ -3853,7 +3964,23 @@
                 <w:b/>
                 <w:bCs/>
               </w:rPr>
-              <w:t>Общий объем по учебному плану, з.е.</w:t>
+              <w:t xml:space="preserve">Общий объем по учебному плану, </w:t>
+            </w:r>
+            <w:proofErr w:type="spellStart"/>
+            <w:r>
+              <w:rPr>
+                <w:b/>
+                <w:bCs/>
+              </w:rPr>
+              <w:t>з.е</w:t>
+            </w:r>
+            <w:proofErr w:type="spellEnd"/>
+            <w:r>
+              <w:rPr>
+                <w:b/>
+                <w:bCs/>
+              </w:rPr>
+              <w:t>.</w:t>
             </w:r>
           </w:p>
         </w:tc>
@@ -3999,7 +4126,7 @@
       <w:r>
         <w:instrText xml:space="preserve"> TC "</w:instrText>
       </w:r>
-      <w:bookmarkStart w:id="5" w:name="_Toc463805976"/>
+      <w:bookmarkStart w:id="6" w:name="_Toc463805976"/>
       <w:r>
         <w:rPr>
           <w:b/>
@@ -4008,7 +4135,7 @@
         </w:rPr>
         <w:instrText>СОДЕРЖАНИЕ ДИСЦИПЛИНЫ</w:instrText>
       </w:r>
-      <w:bookmarkEnd w:id="5"/>
+      <w:bookmarkEnd w:id="6"/>
       <w:r>
         <w:instrText xml:space="preserve">" \f C \l "1" </w:instrText>
       </w:r>
@@ -4185,8 +4312,18 @@
                 <w:sz w:val="22"/>
                 <w:szCs w:val="22"/>
               </w:rPr>
-              <w:t>Р1</w:t>
-            </w:r>
+              <w:t>Р</w:t>
+            </w:r>
+            <w:proofErr w:type="gramStart"/>
+            <w:r>
+              <w:rPr>
+                <w:b/>
+                <w:sz w:val="22"/>
+                <w:szCs w:val="22"/>
+              </w:rPr>
+              <w:t>1</w:t>
+            </w:r>
+            <w:proofErr w:type="gramEnd"/>
           </w:p>
         </w:tc>
         <w:tc>
@@ -4339,6 +4476,7 @@
               </w:rPr>
               <w:t>Р</w:t>
             </w:r>
+            <w:proofErr w:type="gramStart"/>
             <w:r>
               <w:rPr>
                 <w:b/>
@@ -4347,6 +4485,7 @@
               </w:rPr>
               <w:t>2</w:t>
             </w:r>
+            <w:proofErr w:type="gramEnd"/>
           </w:p>
         </w:tc>
         <w:tc>
@@ -4459,7 +4598,6 @@
                 <w:sz w:val="22"/>
                 <w:szCs w:val="22"/>
               </w:rPr>
-              <w:lastRenderedPageBreak/>
               <w:t>Р</w:t>
             </w:r>
             <w:r>
@@ -4545,23 +4683,87 @@
                 <w:sz w:val="22"/>
                 <w:szCs w:val="22"/>
               </w:rPr>
-              <w:t xml:space="preserve">Программные продукты T-Flex. Интерфейс ПО </w:t>
-            </w:r>
-          </w:p>
-          <w:p>
-            <w:pPr>
-              <w:jc w:val="both"/>
+              <w:t>Программные продукты T-</w:t>
+            </w:r>
+            <w:proofErr w:type="spellStart"/>
+            <w:r>
               <w:rPr>
                 <w:sz w:val="22"/>
                 <w:szCs w:val="22"/>
               </w:rPr>
-            </w:pPr>
+              <w:t>Flex</w:t>
+            </w:r>
+            <w:proofErr w:type="spellEnd"/>
             <w:r>
               <w:rPr>
                 <w:sz w:val="22"/>
                 <w:szCs w:val="22"/>
               </w:rPr>
-              <w:t>T-Flex CAD. Основные понятия чертежа. Элементы построения. Элементы изображения. Вспомогательные элементы. Методы создания чертежей и их редактирование. Построение непараметрического чертежа(эскиза). Построение параметрического чертежа. Автоматическая параметризация. Понятие переменных и работа с базами данных.</w:t>
+              <w:t xml:space="preserve">. Интерфейс </w:t>
+            </w:r>
+            <w:proofErr w:type="gramStart"/>
+            <w:r>
+              <w:rPr>
+                <w:sz w:val="22"/>
+                <w:szCs w:val="22"/>
+              </w:rPr>
+              <w:t>ПО</w:t>
+            </w:r>
+            <w:proofErr w:type="gramEnd"/>
+            <w:r>
+              <w:rPr>
+                <w:sz w:val="22"/>
+                <w:szCs w:val="22"/>
+              </w:rPr>
+              <w:t xml:space="preserve"> </w:t>
+            </w:r>
+          </w:p>
+          <w:p>
+            <w:pPr>
+              <w:jc w:val="both"/>
+              <w:rPr>
+                <w:sz w:val="22"/>
+                <w:szCs w:val="22"/>
+              </w:rPr>
+            </w:pPr>
+            <w:r>
+              <w:rPr>
+                <w:sz w:val="22"/>
+                <w:szCs w:val="22"/>
+              </w:rPr>
+              <w:t>T-</w:t>
+            </w:r>
+            <w:proofErr w:type="spellStart"/>
+            <w:r>
+              <w:rPr>
+                <w:sz w:val="22"/>
+                <w:szCs w:val="22"/>
+              </w:rPr>
+              <w:t>Flex</w:t>
+            </w:r>
+            <w:proofErr w:type="spellEnd"/>
+            <w:r>
+              <w:rPr>
+                <w:sz w:val="22"/>
+                <w:szCs w:val="22"/>
+              </w:rPr>
+              <w:t xml:space="preserve"> CAD. Основные понятия чертежа. Элементы построения. Элементы изображения. Вспомогательные элементы. Методы создания чертежей и их редактирование. Построение непараметрического чертеж</w:t>
+            </w:r>
+            <w:proofErr w:type="gramStart"/>
+            <w:r>
+              <w:rPr>
+                <w:sz w:val="22"/>
+                <w:szCs w:val="22"/>
+              </w:rPr>
+              <w:t>а(</w:t>
+            </w:r>
+            <w:proofErr w:type="gramEnd"/>
+            <w:r>
+              <w:rPr>
+                <w:sz w:val="22"/>
+                <w:szCs w:val="22"/>
+              </w:rPr>
+              <w:t>эскиза). Построение параметрического чертежа. Автоматическая параметризация. Понятие переменных и работа с базами данных.</w:t>
             </w:r>
           </w:p>
         </w:tc>
@@ -4599,8 +4801,10 @@
                 <w:sz w:val="22"/>
                 <w:szCs w:val="22"/>
               </w:rPr>
+              <w:lastRenderedPageBreak/>
               <w:t>Р</w:t>
             </w:r>
+            <w:proofErr w:type="gramStart"/>
             <w:r>
               <w:rPr>
                 <w:b/>
@@ -4610,6 +4814,7 @@
               </w:rPr>
               <w:t>4</w:t>
             </w:r>
+            <w:proofErr w:type="gramEnd"/>
           </w:p>
         </w:tc>
         <w:tc>
@@ -4693,7 +4898,15 @@
               </w:rPr>
             </w:pPr>
             <w:r>
-              <w:t>Основные функции системы Т-</w:t>
+              <w:t xml:space="preserve">Основные функции системы </w:t>
+            </w:r>
+            <w:proofErr w:type="gramStart"/>
+            <w:r>
+              <w:t>Т</w:t>
+            </w:r>
+            <w:proofErr w:type="gramEnd"/>
+            <w:r>
+              <w:t>-</w:t>
             </w:r>
             <w:r>
               <w:rPr>
@@ -4829,8 +5042,18 @@
                 <w:sz w:val="22"/>
                 <w:szCs w:val="22"/>
               </w:rPr>
-              <w:t>Р6</w:t>
-            </w:r>
+              <w:t>Р</w:t>
+            </w:r>
+            <w:proofErr w:type="gramStart"/>
+            <w:r>
+              <w:rPr>
+                <w:b/>
+                <w:sz w:val="22"/>
+                <w:szCs w:val="22"/>
+              </w:rPr>
+              <w:t>6</w:t>
+            </w:r>
+            <w:proofErr w:type="gramEnd"/>
           </w:p>
         </w:tc>
         <w:tc>
@@ -4871,7 +5094,15 @@
               <w:jc w:val="both"/>
             </w:pPr>
             <w:r>
-              <w:t>Принципы и алгоритмы автоматизированного синтеза технологических процессов изготовления деталей и сборки изделий, математические модели технологических процессов, параметрическая и структурная оптимизация технологических процессов, формирование индивидуального и группового технологического процесса по типовому, таблица решений, разработка оптимального технологического маршрута</w:t>
+              <w:t xml:space="preserve">Принципы и алгоритмы автоматизированного синтеза технологических процессов изготовления деталей и сборки изделий, математические модели технологических процессов, параметрическая и структурная оптимизация технологических процессов, формирование индивидуального и группового технологического процесса по </w:t>
+            </w:r>
+            <w:proofErr w:type="gramStart"/>
+            <w:r>
+              <w:t>типовому</w:t>
+            </w:r>
+            <w:proofErr w:type="gramEnd"/>
+            <w:r>
+              <w:t>, таблица решений, разработка оптимального технологического маршрута</w:t>
             </w:r>
           </w:p>
         </w:tc>
@@ -4912,6 +5143,7 @@
               </w:rPr>
               <w:t>Р</w:t>
             </w:r>
+            <w:proofErr w:type="gramStart"/>
             <w:r>
               <w:rPr>
                 <w:b/>
@@ -4921,6 +5153,7 @@
               </w:rPr>
               <w:t>7</w:t>
             </w:r>
+            <w:proofErr w:type="gramEnd"/>
           </w:p>
         </w:tc>
         <w:tc>
@@ -4943,8 +5176,21 @@
               </w:rPr>
             </w:pPr>
             <w:r>
-              <w:t>Системы быстрого прототипирования</w:t>
-            </w:r>
+              <w:t xml:space="preserve">Системы </w:t>
+            </w:r>
+            <w:proofErr w:type="gramStart"/>
+            <w:r>
+              <w:t>быстрого</w:t>
+            </w:r>
+            <w:proofErr w:type="gramEnd"/>
+            <w:r>
+              <w:t xml:space="preserve"> </w:t>
+            </w:r>
+            <w:proofErr w:type="spellStart"/>
+            <w:r>
+              <w:t>прототипирования</w:t>
+            </w:r>
+            <w:proofErr w:type="spellEnd"/>
           </w:p>
         </w:tc>
         <w:tc>
@@ -4979,8 +5225,13 @@
               <w:t>prototyping</w:t>
             </w:r>
             <w:r>
-              <w:t>. Стереолитография</w:t>
-            </w:r>
+              <w:t xml:space="preserve">. </w:t>
+            </w:r>
+            <w:proofErr w:type="spellStart"/>
+            <w:r>
+              <w:t>Стереолитография</w:t>
+            </w:r>
+            <w:proofErr w:type="spellEnd"/>
             <w:r>
               <w:t xml:space="preserve"> </w:t>
             </w:r>
@@ -4997,25 +5248,53 @@
               <w:t>).</w:t>
             </w:r>
             <w:r>
-              <w:t xml:space="preserve"> Масочная стереолитография (Solid </w:t>
-            </w:r>
+              <w:t xml:space="preserve"> Масочная </w:t>
+            </w:r>
+            <w:proofErr w:type="spellStart"/>
+            <w:r>
+              <w:t>стереолитография</w:t>
+            </w:r>
+            <w:proofErr w:type="spellEnd"/>
+            <w:r>
+              <w:t xml:space="preserve"> (</w:t>
+            </w:r>
+            <w:proofErr w:type="spellStart"/>
+            <w:r>
+              <w:t>Solid</w:t>
+            </w:r>
+            <w:proofErr w:type="spellEnd"/>
+            <w:r>
+              <w:t xml:space="preserve"> </w:t>
+            </w:r>
+            <w:proofErr w:type="spellStart"/>
             <w:r>
               <w:rPr>
                 <w:lang w:val="en-US"/>
               </w:rPr>
               <w:t>Groud</w:t>
             </w:r>
-            <w:r>
-              <w:t xml:space="preserve"> Cu</w:t>
-            </w:r>
+            <w:proofErr w:type="spellEnd"/>
+            <w:r>
+              <w:t xml:space="preserve"> </w:t>
+            </w:r>
+            <w:proofErr w:type="spellStart"/>
+            <w:r>
+              <w:t>Cu</w:t>
+            </w:r>
+            <w:proofErr w:type="spellEnd"/>
             <w:r>
               <w:rPr>
                 <w:lang w:val="en-US"/>
               </w:rPr>
               <w:t>r</w:t>
             </w:r>
-            <w:r>
-              <w:t xml:space="preserve">ing). Послойное нанесение расплавленного полимера </w:t>
+            <w:proofErr w:type="spellStart"/>
+            <w:r>
+              <w:t>ing</w:t>
+            </w:r>
+            <w:proofErr w:type="spellEnd"/>
+            <w:r>
+              <w:t xml:space="preserve">). Послойное нанесение расплавленного полимера </w:t>
             </w:r>
             <w:r>
               <w:rPr>
@@ -5321,7 +5600,7 @@
       <w:r>
         <w:instrText xml:space="preserve"> TC "</w:instrText>
       </w:r>
-      <w:bookmarkStart w:id="6" w:name="_Toc463805977"/>
+      <w:bookmarkStart w:id="7" w:name="_Toc463805977"/>
       <w:r>
         <w:rPr>
           <w:b/>
@@ -5330,7 +5609,7 @@
         </w:rPr>
         <w:instrText>РАСПРЕДЕЛЕНИЕ УЧЕБНОГО ВРЕМЕНИ</w:instrText>
       </w:r>
-      <w:bookmarkEnd w:id="6"/>
+      <w:bookmarkEnd w:id="7"/>
       <w:r>
         <w:instrText xml:space="preserve">" \f C \l "1" </w:instrText>
       </w:r>
@@ -5377,7 +5656,7 @@
         </w:rPr>
         <w:instrText xml:space="preserve"> TC "</w:instrText>
       </w:r>
-      <w:bookmarkStart w:id="7" w:name="_Toc463805978"/>
+      <w:bookmarkStart w:id="8" w:name="_Toc463805978"/>
       <w:r>
         <w:rPr>
           <w:b/>
@@ -5385,7 +5664,7 @@
         </w:rPr>
         <w:instrText>Распределение аудиторной нагрузки и мероприятий самостоятельной работы по разделам дисциплины</w:instrText>
       </w:r>
-      <w:bookmarkEnd w:id="7"/>
+      <w:bookmarkEnd w:id="8"/>
       <w:r>
         <w:rPr>
           <w:b/>
@@ -5423,11 +5702,11 @@
       <w:tblGrid>
         <w:gridCol w:w="281"/>
         <w:gridCol w:w="2476"/>
-        <w:gridCol w:w="691"/>
+        <w:gridCol w:w="694"/>
         <w:gridCol w:w="417"/>
         <w:gridCol w:w="413"/>
         <w:gridCol w:w="500"/>
-        <w:gridCol w:w="325"/>
+        <w:gridCol w:w="328"/>
         <w:gridCol w:w="608"/>
         <w:gridCol w:w="379"/>
         <w:gridCol w:w="379"/>
@@ -5444,15 +5723,15 @@
         <w:gridCol w:w="406"/>
         <w:gridCol w:w="413"/>
         <w:gridCol w:w="406"/>
-        <w:gridCol w:w="81"/>
-        <w:gridCol w:w="349"/>
+        <w:gridCol w:w="75"/>
+        <w:gridCol w:w="355"/>
         <w:gridCol w:w="542"/>
         <w:gridCol w:w="406"/>
         <w:gridCol w:w="413"/>
         <w:gridCol w:w="400"/>
         <w:gridCol w:w="434"/>
         <w:gridCol w:w="413"/>
-        <w:gridCol w:w="349"/>
+        <w:gridCol w:w="343"/>
       </w:tblGrid>
       <w:tr>
         <w:trPr>
@@ -5521,7 +5800,23 @@
                 <w:sz w:val="16"/>
                 <w:szCs w:val="16"/>
               </w:rPr>
-              <w:t xml:space="preserve">Объем модуля (зач.ед.):        </w:t>
+              <w:t>Объем модуля (</w:t>
+            </w:r>
+            <w:proofErr w:type="spellStart"/>
+            <w:r>
+              <w:rPr>
+                <w:sz w:val="16"/>
+                <w:szCs w:val="16"/>
+              </w:rPr>
+              <w:t>зач.ед</w:t>
+            </w:r>
+            <w:proofErr w:type="spellEnd"/>
+            <w:r>
+              <w:rPr>
+                <w:sz w:val="16"/>
+                <w:szCs w:val="16"/>
+              </w:rPr>
+              <w:t xml:space="preserve">.):        </w:t>
             </w:r>
             <w:r>
               <w:rPr>
@@ -5547,7 +5842,23 @@
                 <w:sz w:val="16"/>
                 <w:szCs w:val="16"/>
               </w:rPr>
-              <w:t>Объем дисциплины (зач.ед.):  3</w:t>
+              <w:t>Объем дисциплины (</w:t>
+            </w:r>
+            <w:proofErr w:type="spellStart"/>
+            <w:r>
+              <w:rPr>
+                <w:sz w:val="16"/>
+                <w:szCs w:val="16"/>
+              </w:rPr>
+              <w:t>зач.ед</w:t>
+            </w:r>
+            <w:proofErr w:type="spellEnd"/>
+            <w:r>
+              <w:rPr>
+                <w:sz w:val="16"/>
+                <w:szCs w:val="16"/>
+              </w:rPr>
+              <w:t>.):  3</w:t>
             </w:r>
           </w:p>
         </w:tc>
@@ -5559,7 +5870,7 @@
         </w:trPr>
         <w:tc>
           <w:tcPr>
-            <w:tcW w:w="1144" w:type="pct"/>
+            <w:tcW w:w="1145" w:type="pct"/>
             <w:gridSpan w:val="3"/>
             <w:tcBorders>
               <w:top w:val="single" w:sz="4" w:space="0" w:color="auto"/>
@@ -5592,7 +5903,7 @@
         </w:tc>
         <w:tc>
           <w:tcPr>
-            <w:tcW w:w="549" w:type="pct"/>
+            <w:tcW w:w="550" w:type="pct"/>
             <w:gridSpan w:val="4"/>
             <w:tcBorders>
               <w:top w:val="single" w:sz="4" w:space="0" w:color="auto"/>
@@ -5621,7 +5932,7 @@
         </w:tc>
         <w:tc>
           <w:tcPr>
-            <w:tcW w:w="3307" w:type="pct"/>
+            <w:tcW w:w="3305" w:type="pct"/>
             <w:gridSpan w:val="25"/>
             <w:tcBorders>
               <w:top w:val="single" w:sz="4" w:space="0" w:color="auto"/>
@@ -5717,7 +6028,7 @@
         </w:tc>
         <w:tc>
           <w:tcPr>
-            <w:tcW w:w="228" w:type="pct"/>
+            <w:tcW w:w="229" w:type="pct"/>
             <w:vMerge w:val="restart"/>
             <w:shd w:val="clear" w:color="auto" w:fill="auto"/>
             <w:textDirection w:val="btLr"/>
@@ -5833,7 +6144,7 @@
         </w:tc>
         <w:tc>
           <w:tcPr>
-            <w:tcW w:w="107" w:type="pct"/>
+            <w:tcW w:w="108" w:type="pct"/>
             <w:vMerge w:val="restart"/>
             <w:shd w:val="clear" w:color="auto" w:fill="auto"/>
             <w:textDirection w:val="btLr"/>
@@ -5941,7 +6252,23 @@
                 <w:sz w:val="16"/>
                 <w:szCs w:val="16"/>
               </w:rPr>
-              <w:t>Выполнение самостоятельных внеаудиторных работ (колич.)</w:t>
+              <w:t>Выполнение самостоятельных внеаудиторных работ (</w:t>
+            </w:r>
+            <w:proofErr w:type="spellStart"/>
+            <w:r>
+              <w:rPr>
+                <w:sz w:val="16"/>
+                <w:szCs w:val="16"/>
+              </w:rPr>
+              <w:t>колич</w:t>
+            </w:r>
+            <w:proofErr w:type="spellEnd"/>
+            <w:r>
+              <w:rPr>
+                <w:sz w:val="16"/>
+                <w:szCs w:val="16"/>
+              </w:rPr>
+              <w:t>.)</w:t>
             </w:r>
           </w:p>
         </w:tc>
@@ -5968,7 +6295,23 @@
                 <w:sz w:val="14"/>
                 <w:szCs w:val="14"/>
               </w:rPr>
-              <w:t>Подготовка к контрольным мероприятиям текущей аттестации (колич.)</w:t>
+              <w:t>Подготовка к контрольным мероприятиям текущей аттестации (</w:t>
+            </w:r>
+            <w:proofErr w:type="spellStart"/>
+            <w:r>
+              <w:rPr>
+                <w:sz w:val="14"/>
+                <w:szCs w:val="14"/>
+              </w:rPr>
+              <w:t>колич</w:t>
+            </w:r>
+            <w:proofErr w:type="spellEnd"/>
+            <w:r>
+              <w:rPr>
+                <w:sz w:val="14"/>
+                <w:szCs w:val="14"/>
+              </w:rPr>
+              <w:t>.)</w:t>
             </w:r>
           </w:p>
         </w:tc>
@@ -5995,8 +6338,17 @@
                 <w:sz w:val="14"/>
                 <w:szCs w:val="14"/>
               </w:rPr>
-              <w:t>Подготовка к</w:t>
-            </w:r>
+              <w:t xml:space="preserve">Подготовка </w:t>
+            </w:r>
+            <w:proofErr w:type="gramStart"/>
+            <w:r>
+              <w:rPr>
+                <w:sz w:val="14"/>
+                <w:szCs w:val="14"/>
+              </w:rPr>
+              <w:t>к</w:t>
+            </w:r>
+            <w:proofErr w:type="gramEnd"/>
           </w:p>
           <w:p>
             <w:pPr>
@@ -6021,7 +6373,7 @@
         </w:tc>
         <w:tc>
           <w:tcPr>
-            <w:tcW w:w="255" w:type="pct"/>
+            <w:tcW w:w="253" w:type="pct"/>
             <w:gridSpan w:val="2"/>
             <w:shd w:val="clear" w:color="auto" w:fill="auto"/>
           </w:tcPr>
@@ -6088,7 +6440,7 @@
         </w:tc>
         <w:tc>
           <w:tcPr>
-            <w:tcW w:w="228" w:type="pct"/>
+            <w:tcW w:w="229" w:type="pct"/>
             <w:vMerge/>
             <w:shd w:val="clear" w:color="auto" w:fill="auto"/>
             <w:vAlign w:val="center"/>
@@ -6156,7 +6508,7 @@
         </w:tc>
         <w:tc>
           <w:tcPr>
-            <w:tcW w:w="107" w:type="pct"/>
+            <w:tcW w:w="108" w:type="pct"/>
             <w:vMerge/>
             <w:shd w:val="clear" w:color="auto" w:fill="auto"/>
             <w:vAlign w:val="center"/>
@@ -6268,12 +6620,53 @@
                 <w:szCs w:val="16"/>
               </w:rPr>
             </w:pPr>
-            <w:r>
-              <w:rPr>
-                <w:sz w:val="16"/>
-                <w:szCs w:val="16"/>
-              </w:rPr>
-              <w:t>Практ., семинар. занятие</w:t>
+            <w:proofErr w:type="spellStart"/>
+            <w:r>
+              <w:rPr>
+                <w:sz w:val="16"/>
+                <w:szCs w:val="16"/>
+              </w:rPr>
+              <w:t>Практ</w:t>
+            </w:r>
+            <w:proofErr w:type="spellEnd"/>
+            <w:r>
+              <w:rPr>
+                <w:sz w:val="16"/>
+                <w:szCs w:val="16"/>
+              </w:rPr>
+              <w:t>., семинар</w:t>
+            </w:r>
+            <w:proofErr w:type="gramStart"/>
+            <w:r>
+              <w:rPr>
+                <w:sz w:val="16"/>
+                <w:szCs w:val="16"/>
+              </w:rPr>
+              <w:t>.</w:t>
+            </w:r>
+            <w:proofErr w:type="gramEnd"/>
+            <w:r>
+              <w:rPr>
+                <w:sz w:val="16"/>
+                <w:szCs w:val="16"/>
+              </w:rPr>
+              <w:t xml:space="preserve"> </w:t>
+            </w:r>
+            <w:proofErr w:type="gramStart"/>
+            <w:r>
+              <w:rPr>
+                <w:sz w:val="16"/>
+                <w:szCs w:val="16"/>
+              </w:rPr>
+              <w:t>з</w:t>
+            </w:r>
+            <w:proofErr w:type="gramEnd"/>
+            <w:r>
+              <w:rPr>
+                <w:sz w:val="16"/>
+                <w:szCs w:val="16"/>
+              </w:rPr>
+              <w:t>анятие</w:t>
             </w:r>
           </w:p>
         </w:tc>
@@ -6329,7 +6722,23 @@
                 <w:sz w:val="16"/>
                 <w:szCs w:val="16"/>
               </w:rPr>
-              <w:t>Н/и семинар, семинар-конфер., коллоквиум (магистратура)</w:t>
+              <w:t>Н/и семинар, семинар-</w:t>
+            </w:r>
+            <w:proofErr w:type="spellStart"/>
+            <w:r>
+              <w:rPr>
+                <w:sz w:val="16"/>
+                <w:szCs w:val="16"/>
+              </w:rPr>
+              <w:t>конфер</w:t>
+            </w:r>
+            <w:proofErr w:type="spellEnd"/>
+            <w:r>
+              <w:rPr>
+                <w:sz w:val="16"/>
+                <w:szCs w:val="16"/>
+              </w:rPr>
+              <w:t>., коллоквиум (магистратура)</w:t>
             </w:r>
           </w:p>
         </w:tc>
@@ -6438,7 +6847,23 @@
                 <w:sz w:val="16"/>
                 <w:szCs w:val="16"/>
               </w:rPr>
-              <w:t>Реферат, эссе, творч. работа*</w:t>
+              <w:t xml:space="preserve">Реферат, эссе, </w:t>
+            </w:r>
+            <w:proofErr w:type="spellStart"/>
+            <w:r>
+              <w:rPr>
+                <w:sz w:val="16"/>
+                <w:szCs w:val="16"/>
+              </w:rPr>
+              <w:t>творч</w:t>
+            </w:r>
+            <w:proofErr w:type="spellEnd"/>
+            <w:r>
+              <w:rPr>
+                <w:sz w:val="16"/>
+                <w:szCs w:val="16"/>
+              </w:rPr>
+              <w:t>. работа*</w:t>
             </w:r>
           </w:p>
         </w:tc>
@@ -6550,7 +6975,23 @@
                 <w:sz w:val="16"/>
                 <w:szCs w:val="16"/>
               </w:rPr>
-              <w:t>Домашняя работа на иностр. языке*</w:t>
+              <w:t xml:space="preserve">Домашняя работа на </w:t>
+            </w:r>
+            <w:proofErr w:type="spellStart"/>
+            <w:r>
+              <w:rPr>
+                <w:sz w:val="16"/>
+                <w:szCs w:val="16"/>
+              </w:rPr>
+              <w:t>иностр</w:t>
+            </w:r>
+            <w:proofErr w:type="spellEnd"/>
+            <w:r>
+              <w:rPr>
+                <w:sz w:val="16"/>
+                <w:szCs w:val="16"/>
+              </w:rPr>
+              <w:t>. языке*</w:t>
             </w:r>
           </w:p>
         </w:tc>
@@ -6578,7 +7019,23 @@
                 <w:sz w:val="16"/>
                 <w:szCs w:val="16"/>
               </w:rPr>
-              <w:t>Перевод инояз. литературы*</w:t>
+              <w:t xml:space="preserve">Перевод </w:t>
+            </w:r>
+            <w:proofErr w:type="spellStart"/>
+            <w:r>
+              <w:rPr>
+                <w:sz w:val="16"/>
+                <w:szCs w:val="16"/>
+              </w:rPr>
+              <w:t>инояз</w:t>
+            </w:r>
+            <w:proofErr w:type="spellEnd"/>
+            <w:r>
+              <w:rPr>
+                <w:sz w:val="16"/>
+                <w:szCs w:val="16"/>
+              </w:rPr>
+              <w:t>. литературы*</w:t>
             </w:r>
           </w:p>
         </w:tc>
@@ -6816,7 +7273,7 @@
         </w:tc>
         <w:tc>
           <w:tcPr>
-            <w:tcW w:w="118" w:type="pct"/>
+            <w:tcW w:w="116" w:type="pct"/>
             <w:vMerge w:val="restart"/>
             <w:shd w:val="clear" w:color="auto" w:fill="auto"/>
             <w:textDirection w:val="btLr"/>
@@ -6870,8 +7327,17 @@
                 <w:sz w:val="16"/>
                 <w:szCs w:val="16"/>
               </w:rPr>
-              <w:t>Р1</w:t>
-            </w:r>
+              <w:t>Р</w:t>
+            </w:r>
+            <w:proofErr w:type="gramStart"/>
+            <w:r>
+              <w:rPr>
+                <w:sz w:val="16"/>
+                <w:szCs w:val="16"/>
+              </w:rPr>
+              <w:t>1</w:t>
+            </w:r>
+            <w:proofErr w:type="gramEnd"/>
           </w:p>
         </w:tc>
         <w:tc>
@@ -6905,7 +7371,7 @@
         </w:tc>
         <w:tc>
           <w:tcPr>
-            <w:tcW w:w="228" w:type="pct"/>
+            <w:tcW w:w="229" w:type="pct"/>
             <w:shd w:val="clear" w:color="auto" w:fill="auto"/>
             <w:vAlign w:val="center"/>
           </w:tcPr>
@@ -7015,23 +7481,22 @@
         </w:tc>
         <w:tc>
           <w:tcPr>
-            <w:tcW w:w="107" w:type="pct"/>
+            <w:tcW w:w="108" w:type="pct"/>
             <w:shd w:val="clear" w:color="auto" w:fill="auto"/>
             <w:noWrap/>
             <w:vAlign w:val="center"/>
           </w:tcPr>
           <w:p>
             <w:pPr>
-              <w:jc w:val="center"/>
-              <w:rPr>
-                <w:rFonts w:ascii="Arial" w:hAnsi="Arial" w:cs="Arial"/>
-                <w:sz w:val="16"/>
-                <w:szCs w:val="16"/>
-              </w:rPr>
-            </w:pPr>
-            <w:r>
-              <w:rPr>
-                <w:rFonts w:ascii="Arial" w:hAnsi="Arial" w:cs="Arial"/>
+              <w:rPr>
+                <w:rFonts w:ascii="Arial CYR" w:hAnsi="Arial CYR" w:cs="Arial CYR"/>
+                <w:sz w:val="16"/>
+                <w:szCs w:val="16"/>
+              </w:rPr>
+            </w:pPr>
+            <w:r>
+              <w:rPr>
+                <w:rFonts w:ascii="Arial CYR" w:hAnsi="Arial CYR" w:cs="Arial CYR"/>
                 <w:sz w:val="16"/>
                 <w:szCs w:val="16"/>
               </w:rPr>
@@ -7140,39 +7605,24 @@
                 <w:szCs w:val="16"/>
               </w:rPr>
             </w:pPr>
-            <w:r>
+          </w:p>
+        </w:tc>
+        <w:tc>
+          <w:tcPr>
+            <w:tcW w:w="123" w:type="pct"/>
+            <w:shd w:val="clear" w:color="auto" w:fill="auto"/>
+            <w:noWrap/>
+            <w:vAlign w:val="center"/>
+          </w:tcPr>
+          <w:p>
+            <w:pPr>
+              <w:jc w:val="right"/>
               <w:rPr>
                 <w:rFonts w:ascii="Arial CYR" w:hAnsi="Arial CYR" w:cs="Arial CYR"/>
                 <w:sz w:val="16"/>
                 <w:szCs w:val="16"/>
               </w:rPr>
-              <w:t>0</w:t>
-            </w:r>
-          </w:p>
-        </w:tc>
-        <w:tc>
-          <w:tcPr>
-            <w:tcW w:w="123" w:type="pct"/>
-            <w:shd w:val="clear" w:color="auto" w:fill="auto"/>
-            <w:noWrap/>
-            <w:vAlign w:val="center"/>
-          </w:tcPr>
-          <w:p>
-            <w:pPr>
-              <w:rPr>
-                <w:rFonts w:ascii="Arial CYR" w:hAnsi="Arial CYR" w:cs="Arial CYR"/>
-                <w:sz w:val="16"/>
-                <w:szCs w:val="16"/>
-              </w:rPr>
-            </w:pPr>
-            <w:r>
-              <w:rPr>
-                <w:rFonts w:ascii="Arial CYR" w:hAnsi="Arial CYR" w:cs="Arial CYR"/>
-                <w:sz w:val="16"/>
-                <w:szCs w:val="16"/>
-              </w:rPr>
-              <w:t> </w:t>
-            </w:r>
+            </w:pPr>
           </w:p>
         </w:tc>
         <w:tc>
@@ -7600,7 +8050,7 @@
         </w:tc>
         <w:tc>
           <w:tcPr>
-            <w:tcW w:w="118" w:type="pct"/>
+            <w:tcW w:w="116" w:type="pct"/>
             <w:vMerge/>
             <w:shd w:val="clear" w:color="auto" w:fill="auto"/>
             <w:textDirection w:val="btLr"/>
@@ -7648,8 +8098,17 @@
                 <w:sz w:val="16"/>
                 <w:szCs w:val="16"/>
               </w:rPr>
-              <w:t>Р2</w:t>
-            </w:r>
+              <w:t>Р</w:t>
+            </w:r>
+            <w:proofErr w:type="gramStart"/>
+            <w:r>
+              <w:rPr>
+                <w:sz w:val="16"/>
+                <w:szCs w:val="16"/>
+              </w:rPr>
+              <w:t>2</w:t>
+            </w:r>
+            <w:proofErr w:type="gramEnd"/>
           </w:p>
         </w:tc>
         <w:tc>
@@ -7677,7 +8136,7 @@
         </w:tc>
         <w:tc>
           <w:tcPr>
-            <w:tcW w:w="228" w:type="pct"/>
+            <w:tcW w:w="229" w:type="pct"/>
             <w:shd w:val="clear" w:color="auto" w:fill="auto"/>
             <w:vAlign w:val="center"/>
           </w:tcPr>
@@ -7700,7 +8159,7 @@
                 <w:sz w:val="16"/>
                 <w:szCs w:val="16"/>
               </w:rPr>
-              <w:t>10</w:t>
+              <w:t>9</w:t>
             </w:r>
           </w:p>
         </w:tc>
@@ -7788,23 +8247,22 @@
         </w:tc>
         <w:tc>
           <w:tcPr>
-            <w:tcW w:w="107" w:type="pct"/>
+            <w:tcW w:w="108" w:type="pct"/>
             <w:shd w:val="clear" w:color="auto" w:fill="auto"/>
             <w:noWrap/>
             <w:vAlign w:val="center"/>
           </w:tcPr>
           <w:p>
             <w:pPr>
-              <w:jc w:val="center"/>
-              <w:rPr>
-                <w:rFonts w:ascii="Arial" w:hAnsi="Arial" w:cs="Arial"/>
-                <w:sz w:val="16"/>
-                <w:szCs w:val="16"/>
-              </w:rPr>
-            </w:pPr>
-            <w:r>
-              <w:rPr>
-                <w:rFonts w:ascii="Arial" w:hAnsi="Arial" w:cs="Arial"/>
+              <w:rPr>
+                <w:rFonts w:ascii="Arial CYR" w:hAnsi="Arial CYR" w:cs="Arial CYR"/>
+                <w:sz w:val="16"/>
+                <w:szCs w:val="16"/>
+              </w:rPr>
+            </w:pPr>
+            <w:r>
+              <w:rPr>
+                <w:rFonts w:ascii="Arial CYR" w:hAnsi="Arial CYR" w:cs="Arial CYR"/>
                 <w:sz w:val="16"/>
                 <w:szCs w:val="16"/>
               </w:rPr>
@@ -7837,7 +8295,7 @@
                 <w:sz w:val="16"/>
                 <w:szCs w:val="16"/>
               </w:rPr>
-              <w:t>5</w:t>
+              <w:t>4</w:t>
             </w:r>
           </w:p>
         </w:tc>
@@ -7867,7 +8325,7 @@
                 <w:sz w:val="16"/>
                 <w:szCs w:val="16"/>
               </w:rPr>
-              <w:t>5</w:t>
+              <w:t>4</w:t>
             </w:r>
           </w:p>
         </w:tc>
@@ -7919,7 +8377,7 @@
                 <w:sz w:val="16"/>
                 <w:szCs w:val="16"/>
               </w:rPr>
-              <w:t>2</w:t>
+              <w:t>1</w:t>
             </w:r>
           </w:p>
         </w:tc>
@@ -7932,20 +8390,13 @@
           </w:tcPr>
           <w:p>
             <w:pPr>
+              <w:jc w:val="right"/>
               <w:rPr>
                 <w:rFonts w:ascii="Arial CYR" w:hAnsi="Arial CYR" w:cs="Arial CYR"/>
                 <w:sz w:val="16"/>
                 <w:szCs w:val="16"/>
               </w:rPr>
             </w:pPr>
-            <w:r>
-              <w:rPr>
-                <w:rFonts w:ascii="Arial CYR" w:hAnsi="Arial CYR" w:cs="Arial CYR"/>
-                <w:sz w:val="16"/>
-                <w:szCs w:val="16"/>
-              </w:rPr>
-              <w:t> </w:t>
-            </w:r>
           </w:p>
         </w:tc>
         <w:tc>
@@ -8367,7 +8818,7 @@
         </w:tc>
         <w:tc>
           <w:tcPr>
-            <w:tcW w:w="118" w:type="pct"/>
+            <w:tcW w:w="116" w:type="pct"/>
             <w:vMerge/>
             <w:shd w:val="clear" w:color="auto" w:fill="auto"/>
           </w:tcPr>
@@ -8479,7 +8930,7 @@
         </w:tc>
         <w:tc>
           <w:tcPr>
-            <w:tcW w:w="228" w:type="pct"/>
+            <w:tcW w:w="229" w:type="pct"/>
             <w:shd w:val="clear" w:color="auto" w:fill="auto"/>
             <w:vAlign w:val="center"/>
           </w:tcPr>
@@ -8590,34 +9041,63 @@
         </w:tc>
         <w:tc>
           <w:tcPr>
-            <w:tcW w:w="107" w:type="pct"/>
+            <w:tcW w:w="108" w:type="pct"/>
             <w:shd w:val="clear" w:color="auto" w:fill="auto"/>
             <w:noWrap/>
             <w:vAlign w:val="center"/>
           </w:tcPr>
           <w:p>
             <w:pPr>
+              <w:rPr>
+                <w:rFonts w:ascii="Arial CYR" w:hAnsi="Arial CYR" w:cs="Arial CYR"/>
+                <w:sz w:val="16"/>
+                <w:szCs w:val="16"/>
+              </w:rPr>
+            </w:pPr>
+            <w:r>
+              <w:rPr>
+                <w:rFonts w:ascii="Arial CYR" w:hAnsi="Arial CYR" w:cs="Arial CYR"/>
+                <w:sz w:val="16"/>
+                <w:szCs w:val="16"/>
+              </w:rPr>
+              <w:t> </w:t>
+            </w:r>
+          </w:p>
+        </w:tc>
+        <w:tc>
+          <w:tcPr>
+            <w:tcW w:w="202" w:type="pct"/>
+            <w:shd w:val="clear" w:color="auto" w:fill="auto"/>
+            <w:vAlign w:val="center"/>
+          </w:tcPr>
+          <w:p>
+            <w:pPr>
               <w:jc w:val="right"/>
               <w:rPr>
-                <w:rFonts w:ascii="Arial" w:hAnsi="Arial" w:cs="Arial"/>
-                <w:sz w:val="16"/>
-                <w:szCs w:val="16"/>
-              </w:rPr>
-            </w:pPr>
-            <w:r>
-              <w:rPr>
-                <w:rFonts w:ascii="Arial" w:hAnsi="Arial" w:cs="Arial"/>
-                <w:sz w:val="16"/>
-                <w:szCs w:val="16"/>
-              </w:rPr>
-              <w:t> </w:t>
-            </w:r>
-          </w:p>
-        </w:tc>
-        <w:tc>
-          <w:tcPr>
-            <w:tcW w:w="202" w:type="pct"/>
-            <w:shd w:val="clear" w:color="auto" w:fill="auto"/>
+                <w:rFonts w:ascii="Arial CYR" w:hAnsi="Arial CYR" w:cs="Arial CYR"/>
+                <w:b/>
+                <w:bCs/>
+                <w:sz w:val="16"/>
+                <w:szCs w:val="16"/>
+              </w:rPr>
+            </w:pPr>
+            <w:r>
+              <w:rPr>
+                <w:rFonts w:ascii="Arial CYR" w:hAnsi="Arial CYR" w:cs="Arial CYR"/>
+                <w:b/>
+                <w:bCs/>
+                <w:sz w:val="16"/>
+                <w:szCs w:val="16"/>
+              </w:rPr>
+              <w:t>9</w:t>
+            </w:r>
+          </w:p>
+        </w:tc>
+        <w:tc>
+          <w:tcPr>
+            <w:tcW w:w="126" w:type="pct"/>
+            <w:shd w:val="clear" w:color="auto" w:fill="auto"/>
+            <w:noWrap/>
             <w:vAlign w:val="center"/>
           </w:tcPr>
           <w:p>
@@ -8655,8 +9135,6 @@
               <w:jc w:val="right"/>
               <w:rPr>
                 <w:rFonts w:ascii="Arial CYR" w:hAnsi="Arial CYR" w:cs="Arial CYR"/>
-                <w:b/>
-                <w:bCs/>
                 <w:sz w:val="16"/>
                 <w:szCs w:val="16"/>
               </w:rPr>
@@ -8664,18 +9142,16 @@
             <w:r>
               <w:rPr>
                 <w:rFonts w:ascii="Arial CYR" w:hAnsi="Arial CYR" w:cs="Arial CYR"/>
-                <w:b/>
-                <w:bCs/>
-                <w:sz w:val="16"/>
-                <w:szCs w:val="16"/>
-              </w:rPr>
-              <w:t>9</w:t>
-            </w:r>
-          </w:p>
-        </w:tc>
-        <w:tc>
-          <w:tcPr>
-            <w:tcW w:w="126" w:type="pct"/>
+                <w:sz w:val="16"/>
+                <w:szCs w:val="16"/>
+              </w:rPr>
+              <w:t>3</w:t>
+            </w:r>
+          </w:p>
+        </w:tc>
+        <w:tc>
+          <w:tcPr>
+            <w:tcW w:w="119" w:type="pct"/>
             <w:shd w:val="clear" w:color="auto" w:fill="auto"/>
             <w:noWrap/>
             <w:vAlign w:val="center"/>
@@ -8695,13 +9171,13 @@
                 <w:sz w:val="16"/>
                 <w:szCs w:val="16"/>
               </w:rPr>
-              <w:t>3</w:t>
-            </w:r>
-          </w:p>
-        </w:tc>
-        <w:tc>
-          <w:tcPr>
-            <w:tcW w:w="119" w:type="pct"/>
+              <w:t>6</w:t>
+            </w:r>
+          </w:p>
+        </w:tc>
+        <w:tc>
+          <w:tcPr>
+            <w:tcW w:w="123" w:type="pct"/>
             <w:shd w:val="clear" w:color="auto" w:fill="auto"/>
             <w:noWrap/>
             <w:vAlign w:val="center"/>
@@ -8715,39 +9191,6 @@
                 <w:szCs w:val="16"/>
               </w:rPr>
             </w:pPr>
-            <w:r>
-              <w:rPr>
-                <w:rFonts w:ascii="Arial CYR" w:hAnsi="Arial CYR" w:cs="Arial CYR"/>
-                <w:sz w:val="16"/>
-                <w:szCs w:val="16"/>
-              </w:rPr>
-              <w:t>6</w:t>
-            </w:r>
-          </w:p>
-        </w:tc>
-        <w:tc>
-          <w:tcPr>
-            <w:tcW w:w="123" w:type="pct"/>
-            <w:shd w:val="clear" w:color="auto" w:fill="auto"/>
-            <w:noWrap/>
-            <w:vAlign w:val="center"/>
-          </w:tcPr>
-          <w:p>
-            <w:pPr>
-              <w:rPr>
-                <w:rFonts w:ascii="Arial CYR" w:hAnsi="Arial CYR" w:cs="Arial CYR"/>
-                <w:sz w:val="16"/>
-                <w:szCs w:val="16"/>
-              </w:rPr>
-            </w:pPr>
-            <w:r>
-              <w:rPr>
-                <w:rFonts w:ascii="Arial CYR" w:hAnsi="Arial CYR" w:cs="Arial CYR"/>
-                <w:sz w:val="16"/>
-                <w:szCs w:val="16"/>
-              </w:rPr>
-              <w:t> </w:t>
-            </w:r>
           </w:p>
         </w:tc>
         <w:tc>
@@ -9170,7 +9613,7 @@
         </w:tc>
         <w:tc>
           <w:tcPr>
-            <w:tcW w:w="118" w:type="pct"/>
+            <w:tcW w:w="116" w:type="pct"/>
             <w:vMerge/>
             <w:shd w:val="clear" w:color="auto" w:fill="auto"/>
           </w:tcPr>
@@ -9218,6 +9661,7 @@
               </w:rPr>
               <w:t>Р</w:t>
             </w:r>
+            <w:proofErr w:type="gramStart"/>
             <w:r>
               <w:rPr>
                 <w:sz w:val="16"/>
@@ -9226,6 +9670,7 @@
               </w:rPr>
               <w:t>4</w:t>
             </w:r>
+            <w:proofErr w:type="gramEnd"/>
           </w:p>
         </w:tc>
         <w:tc>
@@ -9253,7 +9698,7 @@
         </w:tc>
         <w:tc>
           <w:tcPr>
-            <w:tcW w:w="228" w:type="pct"/>
+            <w:tcW w:w="229" w:type="pct"/>
             <w:shd w:val="clear" w:color="auto" w:fill="auto"/>
             <w:vAlign w:val="center"/>
           </w:tcPr>
@@ -9276,7 +9721,7 @@
                 <w:sz w:val="16"/>
                 <w:szCs w:val="16"/>
               </w:rPr>
-              <w:t>21</w:t>
+              <w:t>19</w:t>
             </w:r>
           </w:p>
         </w:tc>
@@ -9364,23 +9809,22 @@
         </w:tc>
         <w:tc>
           <w:tcPr>
-            <w:tcW w:w="107" w:type="pct"/>
+            <w:tcW w:w="108" w:type="pct"/>
             <w:shd w:val="clear" w:color="auto" w:fill="auto"/>
             <w:noWrap/>
             <w:vAlign w:val="center"/>
           </w:tcPr>
           <w:p>
             <w:pPr>
-              <w:jc w:val="center"/>
-              <w:rPr>
-                <w:rFonts w:ascii="Arial" w:hAnsi="Arial" w:cs="Arial"/>
-                <w:sz w:val="16"/>
-                <w:szCs w:val="16"/>
-              </w:rPr>
-            </w:pPr>
-            <w:r>
-              <w:rPr>
-                <w:rFonts w:ascii="Arial" w:hAnsi="Arial" w:cs="Arial"/>
+              <w:rPr>
+                <w:rFonts w:ascii="Arial CYR" w:hAnsi="Arial CYR" w:cs="Arial CYR"/>
+                <w:sz w:val="16"/>
+                <w:szCs w:val="16"/>
+              </w:rPr>
+            </w:pPr>
+            <w:r>
+              <w:rPr>
+                <w:rFonts w:ascii="Arial CYR" w:hAnsi="Arial CYR" w:cs="Arial CYR"/>
                 <w:sz w:val="16"/>
                 <w:szCs w:val="16"/>
               </w:rPr>
@@ -9413,7 +9857,7 @@
                 <w:sz w:val="16"/>
                 <w:szCs w:val="16"/>
               </w:rPr>
-              <w:t>8</w:t>
+              <w:t>6</w:t>
             </w:r>
           </w:p>
         </w:tc>
@@ -9443,7 +9887,7 @@
                 <w:sz w:val="16"/>
                 <w:szCs w:val="16"/>
               </w:rPr>
-              <w:t>8</w:t>
+              <w:t>6</w:t>
             </w:r>
           </w:p>
         </w:tc>
@@ -9495,7 +9939,7 @@
                 <w:sz w:val="16"/>
                 <w:szCs w:val="16"/>
               </w:rPr>
-              <w:t>4</w:t>
+              <w:t>2</w:t>
             </w:r>
           </w:p>
         </w:tc>
@@ -9508,20 +9952,13 @@
           </w:tcPr>
           <w:p>
             <w:pPr>
+              <w:jc w:val="right"/>
               <w:rPr>
                 <w:rFonts w:ascii="Arial CYR" w:hAnsi="Arial CYR" w:cs="Arial CYR"/>
                 <w:sz w:val="16"/>
                 <w:szCs w:val="16"/>
               </w:rPr>
             </w:pPr>
-            <w:r>
-              <w:rPr>
-                <w:rFonts w:ascii="Arial CYR" w:hAnsi="Arial CYR" w:cs="Arial CYR"/>
-                <w:sz w:val="16"/>
-                <w:szCs w:val="16"/>
-              </w:rPr>
-              <w:t> </w:t>
-            </w:r>
           </w:p>
         </w:tc>
         <w:tc>
@@ -9944,7 +10381,7 @@
         </w:tc>
         <w:tc>
           <w:tcPr>
-            <w:tcW w:w="118" w:type="pct"/>
+            <w:tcW w:w="116" w:type="pct"/>
             <w:vMerge/>
             <w:shd w:val="clear" w:color="auto" w:fill="auto"/>
           </w:tcPr>
@@ -10019,7 +10456,7 @@
         </w:tc>
         <w:tc>
           <w:tcPr>
-            <w:tcW w:w="228" w:type="pct"/>
+            <w:tcW w:w="229" w:type="pct"/>
             <w:shd w:val="clear" w:color="auto" w:fill="auto"/>
             <w:vAlign w:val="center"/>
           </w:tcPr>
@@ -10042,7 +10479,7 @@
                 <w:sz w:val="16"/>
                 <w:szCs w:val="16"/>
               </w:rPr>
-              <w:t>4</w:t>
+              <w:t>10</w:t>
             </w:r>
           </w:p>
         </w:tc>
@@ -10129,23 +10566,22 @@
         </w:tc>
         <w:tc>
           <w:tcPr>
-            <w:tcW w:w="107" w:type="pct"/>
+            <w:tcW w:w="108" w:type="pct"/>
             <w:shd w:val="clear" w:color="auto" w:fill="auto"/>
             <w:noWrap/>
             <w:vAlign w:val="center"/>
           </w:tcPr>
           <w:p>
             <w:pPr>
-              <w:jc w:val="center"/>
-              <w:rPr>
-                <w:rFonts w:ascii="Arial" w:hAnsi="Arial" w:cs="Arial"/>
-                <w:sz w:val="16"/>
-                <w:szCs w:val="16"/>
-              </w:rPr>
-            </w:pPr>
-            <w:r>
-              <w:rPr>
-                <w:rFonts w:ascii="Arial" w:hAnsi="Arial" w:cs="Arial"/>
+              <w:rPr>
+                <w:rFonts w:ascii="Arial CYR" w:hAnsi="Arial CYR" w:cs="Arial CYR"/>
+                <w:sz w:val="16"/>
+                <w:szCs w:val="16"/>
+              </w:rPr>
+            </w:pPr>
+            <w:r>
+              <w:rPr>
+                <w:rFonts w:ascii="Arial CYR" w:hAnsi="Arial CYR" w:cs="Arial CYR"/>
                 <w:sz w:val="16"/>
                 <w:szCs w:val="16"/>
               </w:rPr>
@@ -10178,7 +10614,7 @@
                 <w:sz w:val="16"/>
                 <w:szCs w:val="16"/>
               </w:rPr>
-              <w:t>3</w:t>
+              <w:t>9</w:t>
             </w:r>
           </w:p>
         </w:tc>
@@ -10254,120 +10690,99 @@
                 <w:szCs w:val="16"/>
               </w:rPr>
             </w:pPr>
-            <w:r>
+          </w:p>
+        </w:tc>
+        <w:tc>
+          <w:tcPr>
+            <w:tcW w:w="123" w:type="pct"/>
+            <w:shd w:val="clear" w:color="auto" w:fill="auto"/>
+            <w:noWrap/>
+            <w:vAlign w:val="center"/>
+          </w:tcPr>
+          <w:p>
+            <w:pPr>
+              <w:jc w:val="right"/>
               <w:rPr>
                 <w:rFonts w:ascii="Arial CYR" w:hAnsi="Arial CYR" w:cs="Arial CYR"/>
                 <w:sz w:val="16"/>
                 <w:szCs w:val="16"/>
               </w:rPr>
+            </w:pPr>
+          </w:p>
+        </w:tc>
+        <w:tc>
+          <w:tcPr>
+            <w:tcW w:w="146" w:type="pct"/>
+            <w:shd w:val="clear" w:color="auto" w:fill="auto"/>
+            <w:noWrap/>
+            <w:vAlign w:val="center"/>
+          </w:tcPr>
+          <w:p>
+            <w:pPr>
+              <w:rPr>
+                <w:rFonts w:ascii="Arial CYR" w:hAnsi="Arial CYR" w:cs="Arial CYR"/>
+                <w:sz w:val="16"/>
+                <w:szCs w:val="16"/>
+              </w:rPr>
+            </w:pPr>
+            <w:r>
+              <w:rPr>
+                <w:rFonts w:ascii="Arial CYR" w:hAnsi="Arial CYR" w:cs="Arial CYR"/>
+                <w:sz w:val="16"/>
+                <w:szCs w:val="16"/>
+              </w:rPr>
+              <w:t> </w:t>
+            </w:r>
+          </w:p>
+        </w:tc>
+        <w:tc>
+          <w:tcPr>
+            <w:tcW w:w="133" w:type="pct"/>
+            <w:shd w:val="clear" w:color="auto" w:fill="auto"/>
+            <w:noWrap/>
+            <w:vAlign w:val="center"/>
+          </w:tcPr>
+          <w:p>
+            <w:pPr>
+              <w:jc w:val="right"/>
+              <w:rPr>
+                <w:rFonts w:ascii="Arial CYR" w:hAnsi="Arial CYR" w:cs="Arial CYR"/>
+                <w:b/>
+                <w:bCs/>
+                <w:sz w:val="16"/>
+                <w:szCs w:val="16"/>
+                <w:lang w:val="en-US"/>
+              </w:rPr>
+            </w:pPr>
+            <w:r>
+              <w:rPr>
+                <w:rFonts w:ascii="Arial CYR" w:hAnsi="Arial CYR" w:cs="Arial CYR"/>
+                <w:b/>
+                <w:bCs/>
+                <w:sz w:val="16"/>
+                <w:szCs w:val="16"/>
+                <w:lang w:val="en-US"/>
+              </w:rPr>
               <w:t>0</w:t>
             </w:r>
           </w:p>
         </w:tc>
         <w:tc>
           <w:tcPr>
-            <w:tcW w:w="123" w:type="pct"/>
+            <w:tcW w:w="133" w:type="pct"/>
             <w:shd w:val="clear" w:color="auto" w:fill="auto"/>
             <w:noWrap/>
             <w:vAlign w:val="center"/>
           </w:tcPr>
           <w:p>
             <w:pPr>
+              <w:jc w:val="right"/>
               <w:rPr>
                 <w:rFonts w:ascii="Arial CYR" w:hAnsi="Arial CYR" w:cs="Arial CYR"/>
                 <w:sz w:val="16"/>
                 <w:szCs w:val="16"/>
               </w:rPr>
             </w:pPr>
-            <w:r>
-              <w:rPr>
-                <w:rFonts w:ascii="Arial CYR" w:hAnsi="Arial CYR" w:cs="Arial CYR"/>
-                <w:sz w:val="16"/>
-                <w:szCs w:val="16"/>
-              </w:rPr>
-              <w:t> </w:t>
-            </w:r>
-          </w:p>
-        </w:tc>
-        <w:tc>
-          <w:tcPr>
-            <w:tcW w:w="146" w:type="pct"/>
-            <w:shd w:val="clear" w:color="auto" w:fill="auto"/>
-            <w:noWrap/>
-            <w:vAlign w:val="center"/>
-          </w:tcPr>
-          <w:p>
-            <w:pPr>
-              <w:rPr>
-                <w:rFonts w:ascii="Arial CYR" w:hAnsi="Arial CYR" w:cs="Arial CYR"/>
-                <w:sz w:val="16"/>
-                <w:szCs w:val="16"/>
-              </w:rPr>
-            </w:pPr>
-            <w:r>
-              <w:rPr>
-                <w:rFonts w:ascii="Arial CYR" w:hAnsi="Arial CYR" w:cs="Arial CYR"/>
-                <w:sz w:val="16"/>
-                <w:szCs w:val="16"/>
-              </w:rPr>
-              <w:t> </w:t>
-            </w:r>
-          </w:p>
-        </w:tc>
-        <w:tc>
-          <w:tcPr>
-            <w:tcW w:w="133" w:type="pct"/>
-            <w:shd w:val="clear" w:color="auto" w:fill="auto"/>
-            <w:noWrap/>
-            <w:vAlign w:val="center"/>
-          </w:tcPr>
-          <w:p>
-            <w:pPr>
-              <w:jc w:val="right"/>
-              <w:rPr>
-                <w:rFonts w:ascii="Arial CYR" w:hAnsi="Arial CYR" w:cs="Arial CYR"/>
-                <w:b/>
-                <w:bCs/>
-                <w:sz w:val="16"/>
-                <w:szCs w:val="16"/>
-              </w:rPr>
-            </w:pPr>
-            <w:r>
-              <w:rPr>
-                <w:rFonts w:ascii="Arial CYR" w:hAnsi="Arial CYR" w:cs="Arial CYR"/>
-                <w:b/>
-                <w:bCs/>
-                <w:sz w:val="16"/>
-                <w:szCs w:val="16"/>
-              </w:rPr>
-              <w:t>2</w:t>
-            </w:r>
-          </w:p>
-        </w:tc>
-        <w:tc>
-          <w:tcPr>
-            <w:tcW w:w="133" w:type="pct"/>
-            <w:shd w:val="clear" w:color="auto" w:fill="auto"/>
-            <w:noWrap/>
-            <w:vAlign w:val="center"/>
-          </w:tcPr>
-          <w:p>
-            <w:pPr>
-              <w:jc w:val="right"/>
-              <w:rPr>
-                <w:rFonts w:ascii="Arial CYR" w:hAnsi="Arial CYR" w:cs="Arial CYR"/>
-                <w:sz w:val="16"/>
-                <w:szCs w:val="16"/>
-              </w:rPr>
-            </w:pPr>
-            <w:r>
-              <w:rPr>
-                <w:rFonts w:ascii="Arial CYR" w:hAnsi="Arial CYR" w:cs="Arial CYR"/>
-                <w:sz w:val="16"/>
-                <w:szCs w:val="16"/>
-              </w:rPr>
-              <w:t>1</w:t>
-            </w:r>
           </w:p>
         </w:tc>
         <w:tc>
@@ -10596,14 +11011,16 @@
               <w:rPr>
                 <w:sz w:val="16"/>
                 <w:szCs w:val="16"/>
-              </w:rPr>
-            </w:pPr>
-            <w:r>
-              <w:rPr>
-                <w:sz w:val="16"/>
-                <w:szCs w:val="16"/>
-              </w:rPr>
-              <w:t>0</w:t>
+                <w:lang w:val="en-US"/>
+              </w:rPr>
+            </w:pPr>
+            <w:r>
+              <w:rPr>
+                <w:sz w:val="16"/>
+                <w:szCs w:val="16"/>
+                <w:lang w:val="en-US"/>
+              </w:rPr>
+              <w:t>8</w:t>
             </w:r>
           </w:p>
         </w:tc>
@@ -10627,6 +11044,14 @@
                 <w:lang w:val="en-US"/>
               </w:rPr>
             </w:pPr>
+            <w:r>
+              <w:rPr>
+                <w:sz w:val="16"/>
+                <w:szCs w:val="16"/>
+                <w:lang w:val="en-US"/>
+              </w:rPr>
+              <w:t>1</w:t>
+            </w:r>
           </w:p>
         </w:tc>
         <w:tc>
@@ -10710,7 +11135,7 @@
         </w:tc>
         <w:tc>
           <w:tcPr>
-            <w:tcW w:w="118" w:type="pct"/>
+            <w:tcW w:w="116" w:type="pct"/>
             <w:vMerge/>
             <w:shd w:val="clear" w:color="auto" w:fill="auto"/>
           </w:tcPr>
@@ -10756,8 +11181,17 @@
                 <w:sz w:val="16"/>
                 <w:szCs w:val="16"/>
               </w:rPr>
-              <w:t>Р6</w:t>
-            </w:r>
+              <w:t>Р</w:t>
+            </w:r>
+            <w:proofErr w:type="gramStart"/>
+            <w:r>
+              <w:rPr>
+                <w:sz w:val="16"/>
+                <w:szCs w:val="16"/>
+              </w:rPr>
+              <w:t>6</w:t>
+            </w:r>
+            <w:proofErr w:type="gramEnd"/>
           </w:p>
         </w:tc>
         <w:tc>
@@ -10785,7 +11219,7 @@
         </w:tc>
         <w:tc>
           <w:tcPr>
-            <w:tcW w:w="228" w:type="pct"/>
+            <w:tcW w:w="229" w:type="pct"/>
             <w:shd w:val="clear" w:color="auto" w:fill="auto"/>
             <w:vAlign w:val="center"/>
           </w:tcPr>
@@ -10808,7 +11242,7 @@
                 <w:sz w:val="16"/>
                 <w:szCs w:val="16"/>
               </w:rPr>
-              <w:t>20</w:t>
+              <w:t>2</w:t>
             </w:r>
           </w:p>
         </w:tc>
@@ -10895,23 +11329,22 @@
         </w:tc>
         <w:tc>
           <w:tcPr>
-            <w:tcW w:w="107" w:type="pct"/>
+            <w:tcW w:w="108" w:type="pct"/>
             <w:shd w:val="clear" w:color="auto" w:fill="auto"/>
             <w:noWrap/>
             <w:vAlign w:val="center"/>
           </w:tcPr>
           <w:p>
             <w:pPr>
-              <w:jc w:val="center"/>
-              <w:rPr>
-                <w:rFonts w:ascii="Arial" w:hAnsi="Arial" w:cs="Arial"/>
-                <w:sz w:val="16"/>
-                <w:szCs w:val="16"/>
-              </w:rPr>
-            </w:pPr>
-            <w:r>
-              <w:rPr>
-                <w:rFonts w:ascii="Arial" w:hAnsi="Arial" w:cs="Arial"/>
+              <w:rPr>
+                <w:rFonts w:ascii="Arial CYR" w:hAnsi="Arial CYR" w:cs="Arial CYR"/>
+                <w:sz w:val="16"/>
+                <w:szCs w:val="16"/>
+              </w:rPr>
+            </w:pPr>
+            <w:r>
+              <w:rPr>
+                <w:rFonts w:ascii="Arial CYR" w:hAnsi="Arial CYR" w:cs="Arial CYR"/>
                 <w:sz w:val="16"/>
                 <w:szCs w:val="16"/>
               </w:rPr>
@@ -10944,7 +11377,7 @@
                 <w:sz w:val="16"/>
                 <w:szCs w:val="16"/>
               </w:rPr>
-              <w:t>19</w:t>
+              <w:t>1</w:t>
             </w:r>
           </w:p>
         </w:tc>
@@ -11020,19 +11453,86 @@
                 <w:szCs w:val="16"/>
               </w:rPr>
             </w:pPr>
-            <w:r>
+          </w:p>
+        </w:tc>
+        <w:tc>
+          <w:tcPr>
+            <w:tcW w:w="123" w:type="pct"/>
+            <w:shd w:val="clear" w:color="auto" w:fill="auto"/>
+            <w:noWrap/>
+            <w:vAlign w:val="center"/>
+          </w:tcPr>
+          <w:p>
+            <w:pPr>
+              <w:jc w:val="right"/>
               <w:rPr>
                 <w:rFonts w:ascii="Arial CYR" w:hAnsi="Arial CYR" w:cs="Arial CYR"/>
                 <w:sz w:val="16"/>
                 <w:szCs w:val="16"/>
               </w:rPr>
+            </w:pPr>
+          </w:p>
+        </w:tc>
+        <w:tc>
+          <w:tcPr>
+            <w:tcW w:w="146" w:type="pct"/>
+            <w:shd w:val="clear" w:color="auto" w:fill="auto"/>
+            <w:noWrap/>
+            <w:vAlign w:val="center"/>
+          </w:tcPr>
+          <w:p>
+            <w:pPr>
+              <w:rPr>
+                <w:rFonts w:ascii="Arial CYR" w:hAnsi="Arial CYR" w:cs="Arial CYR"/>
+                <w:sz w:val="16"/>
+                <w:szCs w:val="16"/>
+              </w:rPr>
+            </w:pPr>
+            <w:r>
+              <w:rPr>
+                <w:rFonts w:ascii="Arial CYR" w:hAnsi="Arial CYR" w:cs="Arial CYR"/>
+                <w:sz w:val="16"/>
+                <w:szCs w:val="16"/>
+              </w:rPr>
+              <w:t> </w:t>
+            </w:r>
+          </w:p>
+        </w:tc>
+        <w:tc>
+          <w:tcPr>
+            <w:tcW w:w="133" w:type="pct"/>
+            <w:shd w:val="clear" w:color="auto" w:fill="auto"/>
+            <w:noWrap/>
+            <w:vAlign w:val="center"/>
+          </w:tcPr>
+          <w:p>
+            <w:pPr>
+              <w:jc w:val="right"/>
+              <w:rPr>
+                <w:rFonts w:ascii="Arial CYR" w:hAnsi="Arial CYR" w:cs="Arial CYR"/>
+                <w:b/>
+                <w:bCs/>
+                <w:sz w:val="16"/>
+                <w:szCs w:val="16"/>
+                <w:lang w:val="en-US"/>
+              </w:rPr>
+            </w:pPr>
+            <w:r>
+              <w:rPr>
+                <w:rFonts w:ascii="Arial CYR" w:hAnsi="Arial CYR" w:cs="Arial CYR"/>
+                <w:b/>
+                <w:bCs/>
+                <w:sz w:val="16"/>
+                <w:szCs w:val="16"/>
+                <w:lang w:val="en-US"/>
+              </w:rPr>
               <w:t>0</w:t>
             </w:r>
           </w:p>
         </w:tc>
         <w:tc>
           <w:tcPr>
-            <w:tcW w:w="123" w:type="pct"/>
+            <w:tcW w:w="133" w:type="pct"/>
             <w:shd w:val="clear" w:color="auto" w:fill="auto"/>
             <w:noWrap/>
             <w:vAlign w:val="center"/>
@@ -11045,19 +11545,36 @@
                 <w:szCs w:val="16"/>
               </w:rPr>
             </w:pPr>
-            <w:r>
+          </w:p>
+        </w:tc>
+        <w:tc>
+          <w:tcPr>
+            <w:tcW w:w="133" w:type="pct"/>
+            <w:shd w:val="clear" w:color="auto" w:fill="auto"/>
+            <w:noWrap/>
+            <w:vAlign w:val="center"/>
+          </w:tcPr>
+          <w:p>
+            <w:pPr>
               <w:rPr>
                 <w:rFonts w:ascii="Arial CYR" w:hAnsi="Arial CYR" w:cs="Arial CYR"/>
                 <w:sz w:val="16"/>
                 <w:szCs w:val="16"/>
               </w:rPr>
+            </w:pPr>
+            <w:r>
+              <w:rPr>
+                <w:rFonts w:ascii="Arial CYR" w:hAnsi="Arial CYR" w:cs="Arial CYR"/>
+                <w:sz w:val="16"/>
+                <w:szCs w:val="16"/>
+              </w:rPr>
               <w:t> </w:t>
             </w:r>
           </w:p>
         </w:tc>
         <w:tc>
           <w:tcPr>
-            <w:tcW w:w="146" w:type="pct"/>
+            <w:tcW w:w="133" w:type="pct"/>
             <w:shd w:val="clear" w:color="auto" w:fill="auto"/>
             <w:noWrap/>
             <w:vAlign w:val="center"/>
@@ -11089,11 +11606,8 @@
           </w:tcPr>
           <w:p>
             <w:pPr>
-              <w:jc w:val="right"/>
               <w:rPr>
                 <w:rFonts w:ascii="Arial CYR" w:hAnsi="Arial CYR" w:cs="Arial CYR"/>
-                <w:b/>
-                <w:bCs/>
                 <w:sz w:val="16"/>
                 <w:szCs w:val="16"/>
               </w:rPr>
@@ -11101,12 +11615,34 @@
             <w:r>
               <w:rPr>
                 <w:rFonts w:ascii="Arial CYR" w:hAnsi="Arial CYR" w:cs="Arial CYR"/>
-                <w:b/>
-                <w:bCs/>
-                <w:sz w:val="16"/>
-                <w:szCs w:val="16"/>
-              </w:rPr>
-              <w:t>18</w:t>
+                <w:sz w:val="16"/>
+                <w:szCs w:val="16"/>
+              </w:rPr>
+              <w:t> </w:t>
+            </w:r>
+          </w:p>
+        </w:tc>
+        <w:tc>
+          <w:tcPr>
+            <w:tcW w:w="135" w:type="pct"/>
+            <w:shd w:val="clear" w:color="auto" w:fill="auto"/>
+            <w:vAlign w:val="center"/>
+          </w:tcPr>
+          <w:p>
+            <w:pPr>
+              <w:rPr>
+                <w:rFonts w:ascii="Arial CYR" w:hAnsi="Arial CYR" w:cs="Arial CYR"/>
+                <w:sz w:val="16"/>
+                <w:szCs w:val="16"/>
+              </w:rPr>
+            </w:pPr>
+            <w:r>
+              <w:rPr>
+                <w:rFonts w:ascii="Arial CYR" w:hAnsi="Arial CYR" w:cs="Arial CYR"/>
+                <w:sz w:val="16"/>
+                <w:szCs w:val="16"/>
+              </w:rPr>
+              <w:t> </w:t>
             </w:r>
           </w:p>
         </w:tc>
@@ -11123,150 +11659,9 @@
                 <w:rFonts w:ascii="Arial CYR" w:hAnsi="Arial CYR" w:cs="Arial CYR"/>
                 <w:sz w:val="16"/>
                 <w:szCs w:val="16"/>
-              </w:rPr>
-            </w:pPr>
-            <w:r>
-              <w:rPr>
-                <w:rFonts w:ascii="Arial CYR" w:hAnsi="Arial CYR" w:cs="Arial CYR"/>
-                <w:sz w:val="16"/>
-                <w:szCs w:val="16"/>
-              </w:rPr>
-              <w:t> </w:t>
-            </w:r>
-          </w:p>
-        </w:tc>
-        <w:tc>
-          <w:tcPr>
-            <w:tcW w:w="133" w:type="pct"/>
-            <w:shd w:val="clear" w:color="auto" w:fill="auto"/>
-            <w:noWrap/>
-            <w:vAlign w:val="center"/>
-          </w:tcPr>
-          <w:p>
-            <w:pPr>
-              <w:rPr>
-                <w:rFonts w:ascii="Arial CYR" w:hAnsi="Arial CYR" w:cs="Arial CYR"/>
-                <w:sz w:val="16"/>
-                <w:szCs w:val="16"/>
-              </w:rPr>
-            </w:pPr>
-            <w:r>
-              <w:rPr>
-                <w:rFonts w:ascii="Arial CYR" w:hAnsi="Arial CYR" w:cs="Arial CYR"/>
-                <w:sz w:val="16"/>
-                <w:szCs w:val="16"/>
-              </w:rPr>
-              <w:t> </w:t>
-            </w:r>
-          </w:p>
-        </w:tc>
-        <w:tc>
-          <w:tcPr>
-            <w:tcW w:w="133" w:type="pct"/>
-            <w:shd w:val="clear" w:color="auto" w:fill="auto"/>
-            <w:noWrap/>
-            <w:vAlign w:val="center"/>
-          </w:tcPr>
-          <w:p>
-            <w:pPr>
-              <w:rPr>
-                <w:rFonts w:ascii="Arial CYR" w:hAnsi="Arial CYR" w:cs="Arial CYR"/>
-                <w:sz w:val="16"/>
-                <w:szCs w:val="16"/>
-              </w:rPr>
-            </w:pPr>
-            <w:r>
-              <w:rPr>
-                <w:rFonts w:ascii="Arial CYR" w:hAnsi="Arial CYR" w:cs="Arial CYR"/>
-                <w:sz w:val="16"/>
-                <w:szCs w:val="16"/>
-              </w:rPr>
-              <w:t> </w:t>
-            </w:r>
-          </w:p>
-        </w:tc>
-        <w:tc>
-          <w:tcPr>
-            <w:tcW w:w="133" w:type="pct"/>
-            <w:shd w:val="clear" w:color="auto" w:fill="auto"/>
-            <w:noWrap/>
-            <w:vAlign w:val="center"/>
-          </w:tcPr>
-          <w:p>
-            <w:pPr>
-              <w:rPr>
-                <w:rFonts w:ascii="Arial CYR" w:hAnsi="Arial CYR" w:cs="Arial CYR"/>
-                <w:sz w:val="16"/>
-                <w:szCs w:val="16"/>
-              </w:rPr>
-            </w:pPr>
-            <w:r>
-              <w:rPr>
-                <w:rFonts w:ascii="Arial CYR" w:hAnsi="Arial CYR" w:cs="Arial CYR"/>
-                <w:sz w:val="16"/>
-                <w:szCs w:val="16"/>
-              </w:rPr>
-              <w:t> </w:t>
-            </w:r>
-          </w:p>
-        </w:tc>
-        <w:tc>
-          <w:tcPr>
-            <w:tcW w:w="135" w:type="pct"/>
-            <w:shd w:val="clear" w:color="auto" w:fill="auto"/>
-            <w:vAlign w:val="center"/>
-          </w:tcPr>
-          <w:p>
-            <w:pPr>
-              <w:rPr>
-                <w:rFonts w:ascii="Arial CYR" w:hAnsi="Arial CYR" w:cs="Arial CYR"/>
-                <w:sz w:val="16"/>
-                <w:szCs w:val="16"/>
-              </w:rPr>
-            </w:pPr>
-            <w:r>
-              <w:rPr>
-                <w:rFonts w:ascii="Arial CYR" w:hAnsi="Arial CYR" w:cs="Arial CYR"/>
-                <w:sz w:val="16"/>
-                <w:szCs w:val="16"/>
-              </w:rPr>
-              <w:t> </w:t>
-            </w:r>
-          </w:p>
-        </w:tc>
-        <w:tc>
-          <w:tcPr>
-            <w:tcW w:w="133" w:type="pct"/>
-            <w:shd w:val="clear" w:color="auto" w:fill="auto"/>
-            <w:noWrap/>
-            <w:vAlign w:val="center"/>
-          </w:tcPr>
-          <w:p>
-            <w:pPr>
-              <w:rPr>
-                <w:rFonts w:ascii="Arial CYR" w:hAnsi="Arial CYR" w:cs="Arial CYR"/>
-                <w:sz w:val="16"/>
-                <w:szCs w:val="16"/>
                 <w:lang w:val="en-US"/>
               </w:rPr>
             </w:pPr>
-            <w:r>
-              <w:rPr>
-                <w:rFonts w:ascii="Arial CYR" w:hAnsi="Arial CYR" w:cs="Arial CYR"/>
-                <w:sz w:val="16"/>
-                <w:szCs w:val="16"/>
-              </w:rPr>
-              <w:t> </w:t>
-            </w:r>
-            <w:r>
-              <w:rPr>
-                <w:rFonts w:ascii="Arial CYR" w:hAnsi="Arial CYR" w:cs="Arial CYR"/>
-                <w:sz w:val="16"/>
-                <w:szCs w:val="16"/>
-                <w:lang w:val="en-US"/>
-              </w:rPr>
-              <w:t>1</w:t>
-            </w:r>
           </w:p>
         </w:tc>
         <w:tc>
@@ -11487,7 +11882,7 @@
         </w:tc>
         <w:tc>
           <w:tcPr>
-            <w:tcW w:w="118" w:type="pct"/>
+            <w:tcW w:w="116" w:type="pct"/>
             <w:vMerge/>
             <w:shd w:val="clear" w:color="auto" w:fill="auto"/>
           </w:tcPr>
@@ -11536,6 +11931,7 @@
               </w:rPr>
               <w:t>Р</w:t>
             </w:r>
+            <w:proofErr w:type="gramStart"/>
             <w:r>
               <w:rPr>
                 <w:sz w:val="16"/>
@@ -11544,6 +11940,7 @@
               </w:rPr>
               <w:t>7</w:t>
             </w:r>
+            <w:proofErr w:type="gramEnd"/>
           </w:p>
         </w:tc>
         <w:tc>
@@ -11564,13 +11961,38 @@
                 <w:sz w:val="16"/>
                 <w:szCs w:val="16"/>
               </w:rPr>
-              <w:t>Системы быстрого прототипирования</w:t>
-            </w:r>
-          </w:p>
-        </w:tc>
-        <w:tc>
-          <w:tcPr>
-            <w:tcW w:w="228" w:type="pct"/>
+              <w:t xml:space="preserve">Системы </w:t>
+            </w:r>
+            <w:proofErr w:type="gramStart"/>
+            <w:r>
+              <w:rPr>
+                <w:sz w:val="16"/>
+                <w:szCs w:val="16"/>
+              </w:rPr>
+              <w:t>быстрого</w:t>
+            </w:r>
+            <w:proofErr w:type="gramEnd"/>
+            <w:r>
+              <w:rPr>
+                <w:sz w:val="16"/>
+                <w:szCs w:val="16"/>
+              </w:rPr>
+              <w:t xml:space="preserve"> </w:t>
+            </w:r>
+            <w:proofErr w:type="spellStart"/>
+            <w:r>
+              <w:rPr>
+                <w:sz w:val="16"/>
+                <w:szCs w:val="16"/>
+              </w:rPr>
+              <w:t>прототипирования</w:t>
+            </w:r>
+            <w:proofErr w:type="spellEnd"/>
+          </w:p>
+        </w:tc>
+        <w:tc>
+          <w:tcPr>
+            <w:tcW w:w="229" w:type="pct"/>
             <w:shd w:val="clear" w:color="auto" w:fill="auto"/>
             <w:vAlign w:val="center"/>
           </w:tcPr>
@@ -11593,7 +12015,7 @@
                 <w:sz w:val="16"/>
                 <w:szCs w:val="16"/>
               </w:rPr>
-              <w:t>6</w:t>
+              <w:t>22</w:t>
             </w:r>
           </w:p>
         </w:tc>
@@ -11680,23 +12102,22 @@
         </w:tc>
         <w:tc>
           <w:tcPr>
-            <w:tcW w:w="107" w:type="pct"/>
+            <w:tcW w:w="108" w:type="pct"/>
             <w:shd w:val="clear" w:color="auto" w:fill="auto"/>
             <w:noWrap/>
             <w:vAlign w:val="center"/>
           </w:tcPr>
           <w:p>
             <w:pPr>
-              <w:jc w:val="center"/>
-              <w:rPr>
-                <w:rFonts w:ascii="Arial" w:hAnsi="Arial" w:cs="Arial"/>
-                <w:sz w:val="16"/>
-                <w:szCs w:val="16"/>
-              </w:rPr>
-            </w:pPr>
-            <w:r>
-              <w:rPr>
-                <w:rFonts w:ascii="Arial" w:hAnsi="Arial" w:cs="Arial"/>
+              <w:rPr>
+                <w:rFonts w:ascii="Arial CYR" w:hAnsi="Arial CYR" w:cs="Arial CYR"/>
+                <w:sz w:val="16"/>
+                <w:szCs w:val="16"/>
+              </w:rPr>
+            </w:pPr>
+            <w:r>
+              <w:rPr>
+                <w:rFonts w:ascii="Arial CYR" w:hAnsi="Arial CYR" w:cs="Arial CYR"/>
                 <w:sz w:val="16"/>
                 <w:szCs w:val="16"/>
               </w:rPr>
@@ -11729,7 +12150,7 @@
                 <w:sz w:val="16"/>
                 <w:szCs w:val="16"/>
               </w:rPr>
-              <w:t>4</w:t>
+              <w:t>20</w:t>
             </w:r>
           </w:p>
         </w:tc>
@@ -11805,19 +12226,29 @@
                 <w:szCs w:val="16"/>
               </w:rPr>
             </w:pPr>
-            <w:r>
+          </w:p>
+        </w:tc>
+        <w:tc>
+          <w:tcPr>
+            <w:tcW w:w="123" w:type="pct"/>
+            <w:shd w:val="clear" w:color="auto" w:fill="auto"/>
+            <w:noWrap/>
+            <w:vAlign w:val="center"/>
+          </w:tcPr>
+          <w:p>
+            <w:pPr>
+              <w:jc w:val="right"/>
               <w:rPr>
                 <w:rFonts w:ascii="Arial CYR" w:hAnsi="Arial CYR" w:cs="Arial CYR"/>
                 <w:sz w:val="16"/>
                 <w:szCs w:val="16"/>
               </w:rPr>
-              <w:t>0</w:t>
-            </w:r>
-          </w:p>
-        </w:tc>
-        <w:tc>
-          <w:tcPr>
-            <w:tcW w:w="123" w:type="pct"/>
+            </w:pPr>
+          </w:p>
+        </w:tc>
+        <w:tc>
+          <w:tcPr>
+            <w:tcW w:w="146" w:type="pct"/>
             <w:shd w:val="clear" w:color="auto" w:fill="auto"/>
             <w:noWrap/>
             <w:vAlign w:val="center"/>
@@ -11842,22 +12273,72 @@
         </w:tc>
         <w:tc>
           <w:tcPr>
-            <w:tcW w:w="146" w:type="pct"/>
+            <w:tcW w:w="133" w:type="pct"/>
             <w:shd w:val="clear" w:color="auto" w:fill="auto"/>
             <w:noWrap/>
             <w:vAlign w:val="center"/>
           </w:tcPr>
           <w:p>
             <w:pPr>
+              <w:jc w:val="right"/>
               <w:rPr>
                 <w:rFonts w:ascii="Arial CYR" w:hAnsi="Arial CYR" w:cs="Arial CYR"/>
-                <w:sz w:val="16"/>
-                <w:szCs w:val="16"/>
+                <w:b/>
+                <w:bCs/>
+                <w:sz w:val="16"/>
+                <w:szCs w:val="16"/>
+                <w:lang w:val="en-US"/>
               </w:rPr>
             </w:pPr>
             <w:r>
               <w:rPr>
                 <w:rFonts w:ascii="Arial CYR" w:hAnsi="Arial CYR" w:cs="Arial CYR"/>
+                <w:b/>
+                <w:bCs/>
+                <w:sz w:val="16"/>
+                <w:szCs w:val="16"/>
+                <w:lang w:val="en-US"/>
+              </w:rPr>
+              <w:t>18</w:t>
+            </w:r>
+          </w:p>
+        </w:tc>
+        <w:tc>
+          <w:tcPr>
+            <w:tcW w:w="133" w:type="pct"/>
+            <w:shd w:val="clear" w:color="auto" w:fill="auto"/>
+            <w:noWrap/>
+            <w:vAlign w:val="center"/>
+          </w:tcPr>
+          <w:p>
+            <w:pPr>
+              <w:jc w:val="right"/>
+              <w:rPr>
+                <w:rFonts w:ascii="Arial CYR" w:hAnsi="Arial CYR" w:cs="Arial CYR"/>
+                <w:sz w:val="16"/>
+                <w:szCs w:val="16"/>
+              </w:rPr>
+            </w:pPr>
+          </w:p>
+        </w:tc>
+        <w:tc>
+          <w:tcPr>
+            <w:tcW w:w="133" w:type="pct"/>
+            <w:shd w:val="clear" w:color="auto" w:fill="auto"/>
+            <w:noWrap/>
+            <w:vAlign w:val="center"/>
+          </w:tcPr>
+          <w:p>
+            <w:pPr>
+              <w:rPr>
+                <w:rFonts w:ascii="Arial CYR" w:hAnsi="Arial CYR" w:cs="Arial CYR"/>
+                <w:sz w:val="16"/>
+                <w:szCs w:val="16"/>
+              </w:rPr>
+            </w:pPr>
+            <w:r>
+              <w:rPr>
+                <w:rFonts w:ascii="Arial CYR" w:hAnsi="Arial CYR" w:cs="Arial CYR"/>
                 <w:sz w:val="16"/>
                 <w:szCs w:val="16"/>
               </w:rPr>
@@ -11874,11 +12355,8 @@
           </w:tcPr>
           <w:p>
             <w:pPr>
-              <w:jc w:val="right"/>
               <w:rPr>
                 <w:rFonts w:ascii="Arial CYR" w:hAnsi="Arial CYR" w:cs="Arial CYR"/>
-                <w:b/>
-                <w:bCs/>
                 <w:sz w:val="16"/>
                 <w:szCs w:val="16"/>
               </w:rPr>
@@ -11886,12 +12364,10 @@
             <w:r>
               <w:rPr>
                 <w:rFonts w:ascii="Arial CYR" w:hAnsi="Arial CYR" w:cs="Arial CYR"/>
-                <w:b/>
-                <w:bCs/>
-                <w:sz w:val="16"/>
-                <w:szCs w:val="16"/>
-              </w:rPr>
-              <w:t>2</w:t>
+                <w:sz w:val="16"/>
+                <w:szCs w:val="16"/>
+              </w:rPr>
+              <w:t> </w:t>
             </w:r>
           </w:p>
         </w:tc>
@@ -11904,7 +12380,6 @@
           </w:tcPr>
           <w:p>
             <w:pPr>
-              <w:jc w:val="right"/>
               <w:rPr>
                 <w:rFonts w:ascii="Arial CYR" w:hAnsi="Arial CYR" w:cs="Arial CYR"/>
                 <w:sz w:val="16"/>
@@ -11917,124 +12392,58 @@
                 <w:sz w:val="16"/>
                 <w:szCs w:val="16"/>
               </w:rPr>
+              <w:t> </w:t>
+            </w:r>
+          </w:p>
+        </w:tc>
+        <w:tc>
+          <w:tcPr>
+            <w:tcW w:w="135" w:type="pct"/>
+            <w:shd w:val="clear" w:color="auto" w:fill="auto"/>
+            <w:vAlign w:val="center"/>
+          </w:tcPr>
+          <w:p>
+            <w:pPr>
+              <w:rPr>
+                <w:rFonts w:ascii="Arial CYR" w:hAnsi="Arial CYR" w:cs="Arial CYR"/>
+                <w:sz w:val="16"/>
+                <w:szCs w:val="16"/>
+              </w:rPr>
+            </w:pPr>
+            <w:r>
+              <w:rPr>
+                <w:rFonts w:ascii="Arial CYR" w:hAnsi="Arial CYR" w:cs="Arial CYR"/>
+                <w:sz w:val="16"/>
+                <w:szCs w:val="16"/>
+              </w:rPr>
+              <w:t> </w:t>
+            </w:r>
+          </w:p>
+        </w:tc>
+        <w:tc>
+          <w:tcPr>
+            <w:tcW w:w="133" w:type="pct"/>
+            <w:shd w:val="clear" w:color="auto" w:fill="auto"/>
+            <w:noWrap/>
+            <w:vAlign w:val="center"/>
+          </w:tcPr>
+          <w:p>
+            <w:pPr>
+              <w:rPr>
+                <w:rFonts w:ascii="Arial CYR" w:hAnsi="Arial CYR" w:cs="Arial CYR"/>
+                <w:sz w:val="16"/>
+                <w:szCs w:val="16"/>
+              </w:rPr>
+            </w:pPr>
+            <w:r>
+              <w:rPr>
+                <w:rFonts w:ascii="Arial CYR" w:hAnsi="Arial CYR" w:cs="Arial CYR"/>
+                <w:sz w:val="16"/>
+                <w:szCs w:val="16"/>
+                <w:lang w:val="en-US"/>
+              </w:rPr>
               <w:t>1</w:t>
             </w:r>
-          </w:p>
-        </w:tc>
-        <w:tc>
-          <w:tcPr>
-            <w:tcW w:w="133" w:type="pct"/>
-            <w:shd w:val="clear" w:color="auto" w:fill="auto"/>
-            <w:noWrap/>
-            <w:vAlign w:val="center"/>
-          </w:tcPr>
-          <w:p>
-            <w:pPr>
-              <w:rPr>
-                <w:rFonts w:ascii="Arial CYR" w:hAnsi="Arial CYR" w:cs="Arial CYR"/>
-                <w:sz w:val="16"/>
-                <w:szCs w:val="16"/>
-              </w:rPr>
-            </w:pPr>
-            <w:r>
-              <w:rPr>
-                <w:rFonts w:ascii="Arial CYR" w:hAnsi="Arial CYR" w:cs="Arial CYR"/>
-                <w:sz w:val="16"/>
-                <w:szCs w:val="16"/>
-              </w:rPr>
-              <w:t> </w:t>
-            </w:r>
-          </w:p>
-        </w:tc>
-        <w:tc>
-          <w:tcPr>
-            <w:tcW w:w="133" w:type="pct"/>
-            <w:shd w:val="clear" w:color="auto" w:fill="auto"/>
-            <w:noWrap/>
-            <w:vAlign w:val="center"/>
-          </w:tcPr>
-          <w:p>
-            <w:pPr>
-              <w:rPr>
-                <w:rFonts w:ascii="Arial CYR" w:hAnsi="Arial CYR" w:cs="Arial CYR"/>
-                <w:sz w:val="16"/>
-                <w:szCs w:val="16"/>
-              </w:rPr>
-            </w:pPr>
-            <w:r>
-              <w:rPr>
-                <w:rFonts w:ascii="Arial CYR" w:hAnsi="Arial CYR" w:cs="Arial CYR"/>
-                <w:sz w:val="16"/>
-                <w:szCs w:val="16"/>
-              </w:rPr>
-              <w:t> </w:t>
-            </w:r>
-          </w:p>
-        </w:tc>
-        <w:tc>
-          <w:tcPr>
-            <w:tcW w:w="133" w:type="pct"/>
-            <w:shd w:val="clear" w:color="auto" w:fill="auto"/>
-            <w:noWrap/>
-            <w:vAlign w:val="center"/>
-          </w:tcPr>
-          <w:p>
-            <w:pPr>
-              <w:rPr>
-                <w:rFonts w:ascii="Arial CYR" w:hAnsi="Arial CYR" w:cs="Arial CYR"/>
-                <w:sz w:val="16"/>
-                <w:szCs w:val="16"/>
-              </w:rPr>
-            </w:pPr>
-            <w:r>
-              <w:rPr>
-                <w:rFonts w:ascii="Arial CYR" w:hAnsi="Arial CYR" w:cs="Arial CYR"/>
-                <w:sz w:val="16"/>
-                <w:szCs w:val="16"/>
-              </w:rPr>
-              <w:t> </w:t>
-            </w:r>
-          </w:p>
-        </w:tc>
-        <w:tc>
-          <w:tcPr>
-            <w:tcW w:w="135" w:type="pct"/>
-            <w:shd w:val="clear" w:color="auto" w:fill="auto"/>
-            <w:vAlign w:val="center"/>
-          </w:tcPr>
-          <w:p>
-            <w:pPr>
-              <w:rPr>
-                <w:rFonts w:ascii="Arial CYR" w:hAnsi="Arial CYR" w:cs="Arial CYR"/>
-                <w:sz w:val="16"/>
-                <w:szCs w:val="16"/>
-              </w:rPr>
-            </w:pPr>
-            <w:r>
-              <w:rPr>
-                <w:rFonts w:ascii="Arial CYR" w:hAnsi="Arial CYR" w:cs="Arial CYR"/>
-                <w:sz w:val="16"/>
-                <w:szCs w:val="16"/>
-              </w:rPr>
-              <w:t> </w:t>
-            </w:r>
-          </w:p>
-        </w:tc>
-        <w:tc>
-          <w:tcPr>
-            <w:tcW w:w="133" w:type="pct"/>
-            <w:shd w:val="clear" w:color="auto" w:fill="auto"/>
-            <w:noWrap/>
-            <w:vAlign w:val="center"/>
-          </w:tcPr>
-          <w:p>
-            <w:pPr>
-              <w:rPr>
-                <w:rFonts w:ascii="Arial CYR" w:hAnsi="Arial CYR" w:cs="Arial CYR"/>
-                <w:sz w:val="16"/>
-                <w:szCs w:val="16"/>
-              </w:rPr>
-            </w:pPr>
             <w:r>
               <w:rPr>
                 <w:rFonts w:ascii="Arial CYR" w:hAnsi="Arial CYR" w:cs="Arial CYR"/>
@@ -12261,7 +12670,7 @@
         </w:tc>
         <w:tc>
           <w:tcPr>
-            <w:tcW w:w="118" w:type="pct"/>
+            <w:tcW w:w="116" w:type="pct"/>
             <w:vMerge/>
             <w:shd w:val="clear" w:color="auto" w:fill="auto"/>
           </w:tcPr>
@@ -12353,7 +12762,7 @@
         </w:tc>
         <w:tc>
           <w:tcPr>
-            <w:tcW w:w="228" w:type="pct"/>
+            <w:tcW w:w="229" w:type="pct"/>
             <w:shd w:val="clear" w:color="auto" w:fill="auto"/>
             <w:vAlign w:val="center"/>
           </w:tcPr>
@@ -12376,7 +12785,7 @@
                 <w:sz w:val="16"/>
                 <w:szCs w:val="16"/>
               </w:rPr>
-              <w:t>6</w:t>
+              <w:t>5</w:t>
             </w:r>
           </w:p>
         </w:tc>
@@ -12464,23 +12873,22 @@
         </w:tc>
         <w:tc>
           <w:tcPr>
-            <w:tcW w:w="107" w:type="pct"/>
+            <w:tcW w:w="108" w:type="pct"/>
             <w:shd w:val="clear" w:color="auto" w:fill="auto"/>
             <w:noWrap/>
             <w:vAlign w:val="center"/>
           </w:tcPr>
           <w:p>
             <w:pPr>
-              <w:jc w:val="center"/>
-              <w:rPr>
-                <w:rFonts w:ascii="Arial" w:hAnsi="Arial" w:cs="Arial"/>
-                <w:sz w:val="16"/>
-                <w:szCs w:val="16"/>
-              </w:rPr>
-            </w:pPr>
-            <w:r>
-              <w:rPr>
-                <w:rFonts w:ascii="Arial" w:hAnsi="Arial" w:cs="Arial"/>
+              <w:rPr>
+                <w:rFonts w:ascii="Arial CYR" w:hAnsi="Arial CYR" w:cs="Arial CYR"/>
+                <w:sz w:val="16"/>
+                <w:szCs w:val="16"/>
+              </w:rPr>
+            </w:pPr>
+            <w:r>
+              <w:rPr>
+                <w:rFonts w:ascii="Arial CYR" w:hAnsi="Arial CYR" w:cs="Arial CYR"/>
                 <w:sz w:val="16"/>
                 <w:szCs w:val="16"/>
               </w:rPr>
@@ -12513,7 +12921,7 @@
                 <w:sz w:val="16"/>
                 <w:szCs w:val="16"/>
               </w:rPr>
-              <w:t>3</w:t>
+              <w:t>2</w:t>
             </w:r>
           </w:p>
         </w:tc>
@@ -12543,7 +12951,7 @@
                 <w:sz w:val="16"/>
                 <w:szCs w:val="16"/>
               </w:rPr>
-              <w:t>3</w:t>
+              <w:t>2</w:t>
             </w:r>
           </w:p>
         </w:tc>
@@ -12595,7 +13003,7 @@
                 <w:sz w:val="16"/>
                 <w:szCs w:val="16"/>
               </w:rPr>
-              <w:t>2</w:t>
+              <w:t>1</w:t>
             </w:r>
           </w:p>
         </w:tc>
@@ -12608,20 +13016,13 @@
           </w:tcPr>
           <w:p>
             <w:pPr>
+              <w:jc w:val="right"/>
               <w:rPr>
                 <w:rFonts w:ascii="Arial CYR" w:hAnsi="Arial CYR" w:cs="Arial CYR"/>
                 <w:sz w:val="16"/>
                 <w:szCs w:val="16"/>
               </w:rPr>
             </w:pPr>
-            <w:r>
-              <w:rPr>
-                <w:rFonts w:ascii="Arial CYR" w:hAnsi="Arial CYR" w:cs="Arial CYR"/>
-                <w:sz w:val="16"/>
-                <w:szCs w:val="16"/>
-              </w:rPr>
-              <w:t> </w:t>
-            </w:r>
           </w:p>
         </w:tc>
         <w:tc>
@@ -13044,7 +13445,7 @@
         </w:tc>
         <w:tc>
           <w:tcPr>
-            <w:tcW w:w="118" w:type="pct"/>
+            <w:tcW w:w="116" w:type="pct"/>
             <w:vMerge/>
             <w:shd w:val="clear" w:color="auto" w:fill="auto"/>
           </w:tcPr>
@@ -13145,7 +13546,7 @@
         </w:tc>
         <w:tc>
           <w:tcPr>
-            <w:tcW w:w="228" w:type="pct"/>
+            <w:tcW w:w="229" w:type="pct"/>
             <w:shd w:val="clear" w:color="auto" w:fill="auto"/>
             <w:noWrap/>
             <w:vAlign w:val="center"/>
@@ -13265,7 +13666,7 @@
         </w:tc>
         <w:tc>
           <w:tcPr>
-            <w:tcW w:w="107" w:type="pct"/>
+            <w:tcW w:w="108" w:type="pct"/>
             <w:shd w:val="clear" w:color="auto" w:fill="auto"/>
             <w:noWrap/>
             <w:vAlign w:val="center"/>
@@ -13348,7 +13749,7 @@
                 <w:sz w:val="16"/>
                 <w:szCs w:val="16"/>
               </w:rPr>
-              <w:t>31</w:t>
+              <w:t>27</w:t>
             </w:r>
           </w:p>
         </w:tc>
@@ -13400,7 +13801,7 @@
                 <w:sz w:val="16"/>
                 <w:szCs w:val="16"/>
               </w:rPr>
-              <w:t>14</w:t>
+              <w:t>10</w:t>
             </w:r>
           </w:p>
         </w:tc>
@@ -13472,6 +13873,7 @@
                 <w:bCs/>
                 <w:sz w:val="16"/>
                 <w:szCs w:val="16"/>
+                <w:lang w:val="en-US"/>
               </w:rPr>
             </w:pPr>
             <w:r>
@@ -13481,8 +13883,9 @@
                 <w:bCs/>
                 <w:sz w:val="16"/>
                 <w:szCs w:val="16"/>
-              </w:rPr>
-              <w:t>22</w:t>
+                <w:lang w:val="en-US"/>
+              </w:rPr>
+              <w:t>18</w:t>
             </w:r>
           </w:p>
         </w:tc>
@@ -13502,6 +13905,7 @@
                 <w:bCs/>
                 <w:sz w:val="16"/>
                 <w:szCs w:val="16"/>
+                <w:lang w:val="en-US"/>
               </w:rPr>
             </w:pPr>
             <w:r>
@@ -13511,8 +13915,9 @@
                 <w:bCs/>
                 <w:sz w:val="16"/>
                 <w:szCs w:val="16"/>
-              </w:rPr>
-              <w:t>4</w:t>
+                <w:lang w:val="en-US"/>
+              </w:rPr>
+              <w:t>0</w:t>
             </w:r>
           </w:p>
         </w:tc>
@@ -13832,7 +14237,7 @@
                 <w:szCs w:val="16"/>
                 <w:lang w:val="en-US"/>
               </w:rPr>
-              <w:t>0</w:t>
+              <w:t>8</w:t>
             </w:r>
           </w:p>
         </w:tc>
@@ -13867,7 +14272,7 @@
                 <w:szCs w:val="16"/>
                 <w:lang w:val="en-US"/>
               </w:rPr>
-              <w:t>0</w:t>
+              <w:t>8</w:t>
             </w:r>
           </w:p>
         </w:tc>
@@ -13967,7 +14372,7 @@
         </w:tc>
         <w:tc>
           <w:tcPr>
-            <w:tcW w:w="118" w:type="pct"/>
+            <w:tcW w:w="116" w:type="pct"/>
             <w:vMerge/>
             <w:shd w:val="clear" w:color="auto" w:fill="auto"/>
           </w:tcPr>
@@ -14053,7 +14458,7 @@
         </w:tc>
         <w:tc>
           <w:tcPr>
-            <w:tcW w:w="228" w:type="pct"/>
+            <w:tcW w:w="229" w:type="pct"/>
             <w:tcBorders>
               <w:bottom w:val="single" w:sz="4" w:space="0" w:color="auto"/>
             </w:tcBorders>
@@ -14124,7 +14529,7 @@
         </w:tc>
         <w:tc>
           <w:tcPr>
-            <w:tcW w:w="410" w:type="pct"/>
+            <w:tcW w:w="411" w:type="pct"/>
             <w:gridSpan w:val="3"/>
             <w:tcBorders>
               <w:bottom w:val="single" w:sz="4" w:space="0" w:color="auto"/>
@@ -14299,7 +14704,7 @@
         </w:tc>
         <w:tc>
           <w:tcPr>
-            <w:tcW w:w="118" w:type="pct"/>
+            <w:tcW w:w="116" w:type="pct"/>
             <w:tcBorders>
               <w:bottom w:val="single" w:sz="4" w:space="0" w:color="auto"/>
             </w:tcBorders>
@@ -14344,7 +14749,7 @@
         </w:tc>
         <w:tc>
           <w:tcPr>
-            <w:tcW w:w="4375" w:type="pct"/>
+            <w:tcW w:w="4377" w:type="pct"/>
             <w:gridSpan w:val="27"/>
             <w:tcBorders>
               <w:bottom w:val="single" w:sz="4" w:space="0" w:color="auto"/>
@@ -14431,7 +14836,7 @@
         </w:tc>
         <w:tc>
           <w:tcPr>
-            <w:tcW w:w="118" w:type="pct"/>
+            <w:tcW w:w="116" w:type="pct"/>
             <w:tcBorders>
               <w:bottom w:val="single" w:sz="4" w:space="0" w:color="auto"/>
             </w:tcBorders>
@@ -14566,7 +14971,7 @@
       <w:r>
         <w:instrText xml:space="preserve"> TC "</w:instrText>
       </w:r>
-      <w:bookmarkStart w:id="8" w:name="_Toc463805979"/>
+      <w:bookmarkStart w:id="9" w:name="_Toc463805979"/>
       <w:r>
         <w:rPr>
           <w:b/>
@@ -14575,7 +14980,7 @@
         </w:rPr>
         <w:instrText>ОРГАНИЗАЦИЯ ПРАКТИЧЕСКИХ ЗАНЯТИЙ, САМОСТОЯТЕЛЬНОЙ РАБОТЫ ПО ДИСЦИПЛИНЕ</w:instrText>
       </w:r>
-      <w:bookmarkEnd w:id="8"/>
+      <w:bookmarkEnd w:id="9"/>
       <w:r>
         <w:instrText xml:space="preserve">" \f C \l "1" </w:instrText>
       </w:r>
@@ -14622,7 +15027,7 @@
         </w:rPr>
         <w:instrText xml:space="preserve"> TC "</w:instrText>
       </w:r>
-      <w:bookmarkStart w:id="9" w:name="_Toc463805980"/>
+      <w:bookmarkStart w:id="10" w:name="_Toc463805980"/>
       <w:r>
         <w:rPr>
           <w:b/>
@@ -14630,7 +15035,7 @@
         </w:rPr>
         <w:instrText>Лабораторные работы</w:instrText>
       </w:r>
-      <w:bookmarkEnd w:id="9"/>
+      <w:bookmarkEnd w:id="10"/>
       <w:r>
         <w:rPr>
           <w:b/>
@@ -14695,7 +15100,7 @@
         </w:rPr>
         <w:instrText xml:space="preserve"> TC "</w:instrText>
       </w:r>
-      <w:bookmarkStart w:id="10" w:name="_Toc463805981"/>
+      <w:bookmarkStart w:id="11" w:name="_Toc463805981"/>
       <w:r>
         <w:rPr>
           <w:b/>
@@ -14703,7 +15108,7 @@
         </w:rPr>
         <w:instrText>Практические занятия</w:instrText>
       </w:r>
-      <w:bookmarkEnd w:id="10"/>
+      <w:bookmarkEnd w:id="11"/>
       <w:r>
         <w:rPr>
           <w:b/>
@@ -14879,8 +15284,17 @@
                 <w:b/>
                 <w:bCs/>
               </w:rPr>
-              <w:t>Время на</w:t>
-            </w:r>
+              <w:t xml:space="preserve">Время </w:t>
+            </w:r>
+            <w:proofErr w:type="gramStart"/>
+            <w:r>
+              <w:rPr>
+                <w:b/>
+                <w:bCs/>
+              </w:rPr>
+              <w:t>на</w:t>
+            </w:r>
+            <w:proofErr w:type="gramEnd"/>
           </w:p>
           <w:p>
             <w:pPr>
@@ -14932,8 +15346,13 @@
               <w:jc w:val="center"/>
             </w:pPr>
             <w:r>
-              <w:t>Р2</w:t>
-            </w:r>
+              <w:t>Р</w:t>
+            </w:r>
+            <w:proofErr w:type="gramStart"/>
+            <w:r>
+              <w:t>2</w:t>
+            </w:r>
+            <w:proofErr w:type="gramEnd"/>
           </w:p>
         </w:tc>
         <w:tc>
@@ -15132,8 +15551,13 @@
               <w:jc w:val="center"/>
             </w:pPr>
             <w:r>
-              <w:t>Р4</w:t>
-            </w:r>
+              <w:t>Р</w:t>
+            </w:r>
+            <w:proofErr w:type="gramStart"/>
+            <w:r>
+              <w:t>4</w:t>
+            </w:r>
+            <w:proofErr w:type="gramEnd"/>
           </w:p>
         </w:tc>
         <w:tc>
@@ -15493,7 +15917,7 @@
         </w:rPr>
         <w:instrText xml:space="preserve"> TC "</w:instrText>
       </w:r>
-      <w:bookmarkStart w:id="11" w:name="_Toc463805982"/>
+      <w:bookmarkStart w:id="12" w:name="_Toc463805982"/>
       <w:r>
         <w:rPr>
           <w:b/>
@@ -15501,7 +15925,7 @@
         </w:rPr>
         <w:instrText>Примерная тематика самостоятельной работы</w:instrText>
       </w:r>
-      <w:bookmarkEnd w:id="11"/>
+      <w:bookmarkEnd w:id="12"/>
       <w:r>
         <w:rPr>
           <w:b/>
@@ -15543,28 +15967,11 @@
     </w:p>
     <w:p>
       <w:pPr>
-        <w:pStyle w:val="a8"/>
-        <w:numPr>
-          <w:ilvl w:val="0"/>
-          <w:numId w:val="8"/>
-        </w:numPr>
+        <w:ind w:firstLine="720"/>
         <w:jc w:val="both"/>
       </w:pPr>
       <w:r>
-        <w:t>Информационное обеспечение АСТПП</w:t>
-      </w:r>
-    </w:p>
-    <w:p>
-      <w:pPr>
-        <w:pStyle w:val="a8"/>
-        <w:numPr>
-          <w:ilvl w:val="0"/>
-          <w:numId w:val="8"/>
-        </w:numPr>
-        <w:jc w:val="both"/>
-      </w:pPr>
-      <w:r>
-        <w:t>Системы быстрого прототипирования</w:t>
+        <w:t>Не предусмотрено.</w:t>
       </w:r>
     </w:p>
     <w:p>
@@ -15775,8 +16182,21 @@
         </w:rPr>
       </w:pPr>
       <w:r>
-        <w:t>Синтез технологических процессов</w:t>
-      </w:r>
+        <w:t xml:space="preserve">Системы </w:t>
+      </w:r>
+      <w:proofErr w:type="gramStart"/>
+      <w:r>
+        <w:t>быстрого</w:t>
+      </w:r>
+      <w:proofErr w:type="gramEnd"/>
+      <w:r>
+        <w:t xml:space="preserve"> </w:t>
+      </w:r>
+      <w:proofErr w:type="spellStart"/>
+      <w:r>
+        <w:t>прототипирования</w:t>
+      </w:r>
+      <w:proofErr w:type="spellEnd"/>
     </w:p>
     <w:p>
       <w:pPr>
@@ -15853,16 +16273,22 @@
     </w:p>
     <w:p>
       <w:pPr>
-        <w:ind w:firstLine="720"/>
+        <w:pStyle w:val="a8"/>
+        <w:numPr>
+          <w:ilvl w:val="0"/>
+          <w:numId w:val="21"/>
+        </w:numPr>
         <w:jc w:val="both"/>
-      </w:pPr>
-      <w:r>
-        <w:t>Не предусмотрено.</w:t>
+        <w:rPr>
+          <w:lang w:val="en-US"/>
+        </w:rPr>
+      </w:pPr>
+      <w:r>
+        <w:t>Информационное обеспечение АСТПП</w:t>
       </w:r>
     </w:p>
     <w:p>
       <w:pPr>
-        <w:ind w:firstLine="720"/>
         <w:jc w:val="both"/>
         <w:rPr>
           <w:lang w:val="en-US"/>
@@ -15948,7 +16374,7 @@
       <w:r>
         <w:instrText xml:space="preserve"> TC "</w:instrText>
       </w:r>
-      <w:bookmarkStart w:id="12" w:name="_Toc463805983"/>
+      <w:bookmarkStart w:id="13" w:name="_Toc463805983"/>
       <w:r>
         <w:rPr>
           <w:b/>
@@ -15957,7 +16383,7 @@
         </w:rPr>
         <w:instrText>СООТНОШЕНИЕ РАЗДЕЛОВ, тем ДИСЦИПЛИНЫ И ПРИМЕНЯЕМЫХ ТЕХНОЛОГИЙ ОБУЧЕНИЯ</w:instrText>
       </w:r>
-      <w:bookmarkEnd w:id="12"/>
+      <w:bookmarkEnd w:id="13"/>
       <w:r>
         <w:instrText xml:space="preserve">" \f C \l "1" </w:instrText>
       </w:r>
@@ -16365,12 +16791,21 @@
               <w:ind w:left="34" w:right="-8"/>
               <w:jc w:val="center"/>
             </w:pPr>
+            <w:proofErr w:type="spellStart"/>
             <w:r>
               <w:rPr>
                 <w:sz w:val="22"/>
                 <w:szCs w:val="22"/>
               </w:rPr>
-              <w:t>Вебинары  и видеоконференции</w:t>
+              <w:t>Вебинары</w:t>
+            </w:r>
+            <w:proofErr w:type="spellEnd"/>
+            <w:r>
+              <w:rPr>
+                <w:sz w:val="22"/>
+                <w:szCs w:val="22"/>
+              </w:rPr>
+              <w:t xml:space="preserve">  и видеоконференции</w:t>
             </w:r>
           </w:p>
         </w:tc>
@@ -16498,6 +16933,7 @@
               </w:rPr>
               <w:t>Р</w:t>
             </w:r>
+            <w:proofErr w:type="gramStart"/>
             <w:r>
               <w:rPr>
                 <w:bCs/>
@@ -16505,6 +16941,7 @@
               </w:rPr>
               <w:t>1</w:t>
             </w:r>
+            <w:proofErr w:type="gramEnd"/>
           </w:p>
         </w:tc>
         <w:tc>
@@ -16835,6 +17272,7 @@
               </w:rPr>
               <w:t>Р</w:t>
             </w:r>
+            <w:proofErr w:type="gramStart"/>
             <w:r>
               <w:rPr>
                 <w:bCs/>
@@ -16842,6 +17280,7 @@
               </w:rPr>
               <w:t>2</w:t>
             </w:r>
+            <w:proofErr w:type="gramEnd"/>
           </w:p>
         </w:tc>
         <w:tc>
@@ -17512,8 +17951,17 @@
                 <w:bCs/>
                 <w:iCs/>
               </w:rPr>
-              <w:t>Р4</w:t>
-            </w:r>
+              <w:t>Р</w:t>
+            </w:r>
+            <w:proofErr w:type="gramStart"/>
+            <w:r>
+              <w:rPr>
+                <w:bCs/>
+                <w:iCs/>
+              </w:rPr>
+              <w:t>4</w:t>
+            </w:r>
+            <w:proofErr w:type="gramEnd"/>
           </w:p>
         </w:tc>
         <w:tc>
@@ -18187,8 +18635,17 @@
                 <w:bCs/>
                 <w:iCs/>
               </w:rPr>
-              <w:t>Р6</w:t>
-            </w:r>
+              <w:t>Р</w:t>
+            </w:r>
+            <w:proofErr w:type="gramStart"/>
+            <w:r>
+              <w:rPr>
+                <w:bCs/>
+                <w:iCs/>
+              </w:rPr>
+              <w:t>6</w:t>
+            </w:r>
+            <w:proofErr w:type="gramEnd"/>
           </w:p>
         </w:tc>
         <w:tc>
@@ -18523,8 +18980,17 @@
                 <w:bCs/>
                 <w:iCs/>
               </w:rPr>
-              <w:t>Р7</w:t>
-            </w:r>
+              <w:t>Р</w:t>
+            </w:r>
+            <w:proofErr w:type="gramStart"/>
+            <w:r>
+              <w:rPr>
+                <w:bCs/>
+                <w:iCs/>
+              </w:rPr>
+              <w:t>7</w:t>
+            </w:r>
+            <w:proofErr w:type="gramEnd"/>
           </w:p>
         </w:tc>
         <w:tc>
@@ -19210,7 +19676,7 @@
       <w:r>
         <w:instrText xml:space="preserve"> TC "</w:instrText>
       </w:r>
-      <w:bookmarkStart w:id="13" w:name="_Toc463805984"/>
+      <w:bookmarkStart w:id="14" w:name="_Toc463805984"/>
       <w:r>
         <w:rPr>
           <w:b/>
@@ -19219,7 +19685,7 @@
         </w:rPr>
         <w:instrText>ПРОЦЕДУРЫ КОНТРОЛЯ И ОЦЕНИВАНИЯ РЕЗУЛЬТАТОВ ОБУЧЕНИЯ (Приложение 1)</w:instrText>
       </w:r>
-      <w:bookmarkEnd w:id="13"/>
+      <w:bookmarkEnd w:id="14"/>
       <w:r>
         <w:instrText xml:space="preserve">" \f C \l "1" </w:instrText>
       </w:r>
@@ -19273,7 +19739,7 @@
       <w:r>
         <w:instrText xml:space="preserve"> TC "</w:instrText>
       </w:r>
-      <w:bookmarkStart w:id="14" w:name="_Toc463805985"/>
+      <w:bookmarkStart w:id="15" w:name="_Toc463805985"/>
       <w:r>
         <w:rPr>
           <w:b/>
@@ -19282,7 +19748,7 @@
         </w:rPr>
         <w:instrText>ПРОЦЕДУРЫ ОЦЕНИВАНИЯ РЕЗУЛЬТАТОВ ОБУЧЕНИЯ В РАМКАХ НЕЗАВИСИМОГО ТЕСТОВОГО КОНТРОЛЯ (Приложение 2)</w:instrText>
       </w:r>
-      <w:bookmarkEnd w:id="14"/>
+      <w:bookmarkEnd w:id="15"/>
       <w:r>
         <w:instrText xml:space="preserve">" \f C \l "1" </w:instrText>
       </w:r>
@@ -19336,7 +19802,7 @@
       <w:r>
         <w:instrText xml:space="preserve"> TC "</w:instrText>
       </w:r>
-      <w:bookmarkStart w:id="15" w:name="_Toc463805986"/>
+      <w:bookmarkStart w:id="16" w:name="_Toc463805986"/>
       <w:r>
         <w:rPr>
           <w:b/>
@@ -19345,7 +19811,7 @@
         </w:rPr>
         <w:instrText>ФОНД ОЦЕНОЧНЫХ СРЕДСТВ ДЛЯ ПРОВЕДЕНИЯ ТЕКУЩЕЙ И ПРОМЕЖУТОЧНОЙ АТТЕСТАЦИИ ПО ДИСЦИПЛИНЕ (Приложение 3)</w:instrText>
       </w:r>
-      <w:bookmarkEnd w:id="15"/>
+      <w:bookmarkEnd w:id="16"/>
       <w:r>
         <w:instrText xml:space="preserve">" \f C \l "1" </w:instrText>
       </w:r>
@@ -19399,7 +19865,7 @@
       <w:r>
         <w:instrText xml:space="preserve"> TC "</w:instrText>
       </w:r>
-      <w:bookmarkStart w:id="16" w:name="_Toc463805987"/>
+      <w:bookmarkStart w:id="17" w:name="_Toc463805987"/>
       <w:r>
         <w:rPr>
           <w:b/>
@@ -19408,7 +19874,7 @@
         </w:rPr>
         <w:instrText>УЧЕБНО-МЕТОДИЧЕСКОЕ И ИНФОРМАЦИОННОЕ ОБЕСПЕЧЕНИЕ дисциплины</w:instrText>
       </w:r>
-      <w:bookmarkEnd w:id="16"/>
+      <w:bookmarkEnd w:id="17"/>
       <w:r>
         <w:instrText xml:space="preserve">" \f C \l "1" </w:instrText>
       </w:r>
@@ -19477,12 +19943,21 @@
           <w:spacing w:val="1"/>
         </w:rPr>
       </w:pPr>
+      <w:proofErr w:type="spellStart"/>
       <w:r>
         <w:rPr>
           <w:color w:val="000000"/>
           <w:spacing w:val="1"/>
         </w:rPr>
-        <w:t xml:space="preserve">Малюх В. Н. Введение в современные САПР: Курс лекций. — М.: ДМК Пресс, 2010. — 192 с. </w:t>
+        <w:t>Малюх</w:t>
+      </w:r>
+      <w:proofErr w:type="spellEnd"/>
+      <w:r>
+        <w:rPr>
+          <w:color w:val="000000"/>
+          <w:spacing w:val="1"/>
+        </w:rPr>
+        <w:t xml:space="preserve"> В. Н. Введение в современные САПР: Курс лекций. — М.: ДМК Пресс, 2010. — 192 с. </w:t>
       </w:r>
     </w:p>
     <w:p>
@@ -19504,8 +19979,81 @@
           <w:color w:val="000000"/>
           <w:spacing w:val="1"/>
         </w:rPr>
-        <w:t>Муромцев Ю. Л., Муромцев Д. Ю., Тюрин И. В. и др. Информационные технологии в проектировании радиоэлектронных средств: учеб. пособие для студ. высш. учебн. заведений. — М.: Издательский центр "Академия", 2010. — 384 с. .</w:t>
-      </w:r>
+        <w:t>Муромцев Ю. Л., Муромцев Д. Ю., Тюрин И. В. и др. Информационные технологии в проектировании радиоэлектронных средств: учеб</w:t>
+      </w:r>
+      <w:proofErr w:type="gramStart"/>
+      <w:r>
+        <w:rPr>
+          <w:color w:val="000000"/>
+          <w:spacing w:val="1"/>
+        </w:rPr>
+        <w:t>.</w:t>
+      </w:r>
+      <w:proofErr w:type="gramEnd"/>
+      <w:r>
+        <w:rPr>
+          <w:color w:val="000000"/>
+          <w:spacing w:val="1"/>
+        </w:rPr>
+        <w:t xml:space="preserve"> </w:t>
+      </w:r>
+      <w:proofErr w:type="gramStart"/>
+      <w:r>
+        <w:rPr>
+          <w:color w:val="000000"/>
+          <w:spacing w:val="1"/>
+        </w:rPr>
+        <w:t>п</w:t>
+      </w:r>
+      <w:proofErr w:type="gramEnd"/>
+      <w:r>
+        <w:rPr>
+          <w:color w:val="000000"/>
+          <w:spacing w:val="1"/>
+        </w:rPr>
+        <w:t xml:space="preserve">особие для студ. </w:t>
+      </w:r>
+      <w:proofErr w:type="spellStart"/>
+      <w:r>
+        <w:rPr>
+          <w:color w:val="000000"/>
+          <w:spacing w:val="1"/>
+        </w:rPr>
+        <w:t>высш</w:t>
+      </w:r>
+      <w:proofErr w:type="spellEnd"/>
+      <w:r>
+        <w:rPr>
+          <w:color w:val="000000"/>
+          <w:spacing w:val="1"/>
+        </w:rPr>
+        <w:t xml:space="preserve">. </w:t>
+      </w:r>
+      <w:proofErr w:type="spellStart"/>
+      <w:r>
+        <w:rPr>
+          <w:color w:val="000000"/>
+          <w:spacing w:val="1"/>
+        </w:rPr>
+        <w:t>учебн</w:t>
+      </w:r>
+      <w:proofErr w:type="spellEnd"/>
+      <w:r>
+        <w:rPr>
+          <w:color w:val="000000"/>
+          <w:spacing w:val="1"/>
+        </w:rPr>
+        <w:t>. заведений. — М.: Издательский центр "Академия", 2010. — 384 с.</w:t>
+      </w:r>
+      <w:proofErr w:type="gramStart"/>
+      <w:r>
+        <w:rPr>
+          <w:color w:val="000000"/>
+          <w:spacing w:val="1"/>
+        </w:rPr>
+        <w:t xml:space="preserve"> .</w:t>
+      </w:r>
+      <w:proofErr w:type="gramEnd"/>
     </w:p>
     <w:p>
       <w:pPr>
@@ -19526,7 +20074,55 @@
           <w:color w:val="000000"/>
           <w:spacing w:val="1"/>
         </w:rPr>
-        <w:t>Норенков И. П. Основы автоматизированного проектирования: учеб. для вузов. — 4-е изд., перераб. и доп. — М.: Изд-во МГТУ им. Н. Э. Баумана, 2009. — 430 с</w:t>
+        <w:t>Норенков И. П. Основы автоматизированного проектирования: учеб</w:t>
+      </w:r>
+      <w:proofErr w:type="gramStart"/>
+      <w:r>
+        <w:rPr>
+          <w:color w:val="000000"/>
+          <w:spacing w:val="1"/>
+        </w:rPr>
+        <w:t>.</w:t>
+      </w:r>
+      <w:proofErr w:type="gramEnd"/>
+      <w:r>
+        <w:rPr>
+          <w:color w:val="000000"/>
+          <w:spacing w:val="1"/>
+        </w:rPr>
+        <w:t xml:space="preserve"> </w:t>
+      </w:r>
+      <w:proofErr w:type="gramStart"/>
+      <w:r>
+        <w:rPr>
+          <w:color w:val="000000"/>
+          <w:spacing w:val="1"/>
+        </w:rPr>
+        <w:t>д</w:t>
+      </w:r>
+      <w:proofErr w:type="gramEnd"/>
+      <w:r>
+        <w:rPr>
+          <w:color w:val="000000"/>
+          <w:spacing w:val="1"/>
+        </w:rPr>
+        <w:t xml:space="preserve">ля вузов. — 4-е изд., </w:t>
+      </w:r>
+      <w:proofErr w:type="spellStart"/>
+      <w:r>
+        <w:rPr>
+          <w:color w:val="000000"/>
+          <w:spacing w:val="1"/>
+        </w:rPr>
+        <w:t>перераб</w:t>
+      </w:r>
+      <w:proofErr w:type="spellEnd"/>
+      <w:r>
+        <w:rPr>
+          <w:color w:val="000000"/>
+          <w:spacing w:val="1"/>
+        </w:rPr>
+        <w:t>. и доп. — М.: Изд-во МГТУ им. Н. Э. Баумана, 2009. — 430 с</w:t>
       </w:r>
     </w:p>
     <w:p>
@@ -19570,7 +20166,39 @@
           <w:color w:val="000000"/>
           <w:spacing w:val="1"/>
         </w:rPr>
-        <w:t xml:space="preserve">Боровков А.И. и др. Компьютерный инжиниринг. Аналитический обзор - учебное пособие. — СПб.: Изд-во Политехн. ун-та, 2012. — 93 с.  </w:t>
+        <w:t>Боровков А.И. и др. Компьютерный инжиниринг. Аналитический обзор - учебное пособие. — СПб</w:t>
+      </w:r>
+      <w:proofErr w:type="gramStart"/>
+      <w:r>
+        <w:rPr>
+          <w:color w:val="000000"/>
+          <w:spacing w:val="1"/>
+        </w:rPr>
+        <w:t xml:space="preserve">.: </w:t>
+      </w:r>
+      <w:proofErr w:type="gramEnd"/>
+      <w:r>
+        <w:rPr>
+          <w:color w:val="000000"/>
+          <w:spacing w:val="1"/>
+        </w:rPr>
+        <w:t xml:space="preserve">Изд-во </w:t>
+      </w:r>
+      <w:proofErr w:type="spellStart"/>
+      <w:r>
+        <w:rPr>
+          <w:color w:val="000000"/>
+          <w:spacing w:val="1"/>
+        </w:rPr>
+        <w:t>Политехн</w:t>
+      </w:r>
+      <w:proofErr w:type="spellEnd"/>
+      <w:r>
+        <w:rPr>
+          <w:color w:val="000000"/>
+          <w:spacing w:val="1"/>
+        </w:rPr>
+        <w:t xml:space="preserve">. ун-та, 2012. — 93 с.  </w:t>
       </w:r>
     </w:p>
     <w:p>
@@ -19624,7 +20252,29 @@
         <w:rPr>
           <w:szCs w:val="28"/>
         </w:rPr>
-        <w:t>Ли К. Основы САПР (CAD/CAM/CAE).-CПб.: Питер, 2004.-560 с.: ил.</w:t>
+        <w:t>Ли К. Основы САПР (CAD/CAM/CAE).-</w:t>
+      </w:r>
+      <w:proofErr w:type="spellStart"/>
+      <w:proofErr w:type="gramStart"/>
+      <w:r>
+        <w:rPr>
+          <w:szCs w:val="28"/>
+        </w:rPr>
+        <w:t>C</w:t>
+      </w:r>
+      <w:proofErr w:type="gramEnd"/>
+      <w:r>
+        <w:rPr>
+          <w:szCs w:val="28"/>
+        </w:rPr>
+        <w:t>Пб</w:t>
+      </w:r>
+      <w:proofErr w:type="spellEnd"/>
+      <w:r>
+        <w:rPr>
+          <w:szCs w:val="28"/>
+        </w:rPr>
+        <w:t>.: Питер, 2004.-560 с.: ил.</w:t>
       </w:r>
     </w:p>
     <w:p>
@@ -19646,8 +20296,72 @@
           <w:szCs w:val="28"/>
         </w:rPr>
         <w:lastRenderedPageBreak/>
-        <w:t>Норенков И.П. Основы автоматизированного проектирования: Учеб. для вузов. 2-е изд., перераб. и доп.-М.: Изд-во МГТУ им. Н.Э. Баумана, 2002.-336 с.: ил.- (Сер. Информатика в техническом университете)</w:t>
-      </w:r>
+        <w:t>Норенков И.П. Основы автоматизированного проектирования: Учеб</w:t>
+      </w:r>
+      <w:proofErr w:type="gramStart"/>
+      <w:r>
+        <w:rPr>
+          <w:szCs w:val="28"/>
+        </w:rPr>
+        <w:t>.</w:t>
+      </w:r>
+      <w:proofErr w:type="gramEnd"/>
+      <w:r>
+        <w:rPr>
+          <w:szCs w:val="28"/>
+        </w:rPr>
+        <w:t xml:space="preserve"> </w:t>
+      </w:r>
+      <w:proofErr w:type="gramStart"/>
+      <w:r>
+        <w:rPr>
+          <w:szCs w:val="28"/>
+        </w:rPr>
+        <w:t>д</w:t>
+      </w:r>
+      <w:proofErr w:type="gramEnd"/>
+      <w:r>
+        <w:rPr>
+          <w:szCs w:val="28"/>
+        </w:rPr>
+        <w:t xml:space="preserve">ля вузов. 2-е изд., </w:t>
+      </w:r>
+      <w:proofErr w:type="spellStart"/>
+      <w:r>
+        <w:rPr>
+          <w:szCs w:val="28"/>
+        </w:rPr>
+        <w:t>перераб</w:t>
+      </w:r>
+      <w:proofErr w:type="spellEnd"/>
+      <w:r>
+        <w:rPr>
+          <w:szCs w:val="28"/>
+        </w:rPr>
+        <w:t xml:space="preserve">. и доп.-М.: Изд-во МГТУ им. Н.Э. Баумана, 2002.-336 с.: ил.- </w:t>
+      </w:r>
+      <w:proofErr w:type="gramStart"/>
+      <w:r>
+        <w:rPr>
+          <w:szCs w:val="28"/>
+        </w:rPr>
+        <w:t>(Сер.</w:t>
+      </w:r>
+      <w:proofErr w:type="gramEnd"/>
+      <w:r>
+        <w:rPr>
+          <w:szCs w:val="28"/>
+        </w:rPr>
+        <w:t xml:space="preserve"> </w:t>
+      </w:r>
+      <w:proofErr w:type="gramStart"/>
+      <w:r>
+        <w:rPr>
+          <w:szCs w:val="28"/>
+        </w:rPr>
+        <w:t>Информатика в техническом университете)</w:t>
+      </w:r>
+      <w:proofErr w:type="gramEnd"/>
     </w:p>
     <w:p>
       <w:pPr>
@@ -19663,11 +20377,33 @@
           <w:szCs w:val="28"/>
         </w:rPr>
       </w:pPr>
+      <w:proofErr w:type="spellStart"/>
       <w:r>
         <w:rPr>
           <w:szCs w:val="28"/>
         </w:rPr>
-        <w:t xml:space="preserve">Зильбербург Л.И., Молочник В.И., Яблочников Е.И. Реинжиниринг и автоматизация технологической подготовки производства в машиностроении. СПб: «Компьютербург», 2003.-152 с.; ил. </w:t>
+        <w:t>Зильбербург</w:t>
+      </w:r>
+      <w:proofErr w:type="spellEnd"/>
+      <w:r>
+        <w:rPr>
+          <w:szCs w:val="28"/>
+        </w:rPr>
+        <w:t xml:space="preserve"> Л.И., Молочник В.И., Яблочников Е.И. Реинжиниринг и автоматизация технологической подготовки производства в машиностроении. СПб: «</w:t>
+      </w:r>
+      <w:proofErr w:type="spellStart"/>
+      <w:r>
+        <w:rPr>
+          <w:szCs w:val="28"/>
+        </w:rPr>
+        <w:t>Компьютербург</w:t>
+      </w:r>
+      <w:proofErr w:type="spellEnd"/>
+      <w:r>
+        <w:rPr>
+          <w:szCs w:val="28"/>
+        </w:rPr>
+        <w:t xml:space="preserve">», 2003.-152 с.; ил. </w:t>
       </w:r>
     </w:p>
     <w:p>
@@ -19688,7 +20424,21 @@
         <w:rPr>
           <w:szCs w:val="28"/>
         </w:rPr>
-        <w:t>Норенков И.П., Кузьмик П.К. Информационная поддержка наукоемких изделий. CALS-технологии.-М.: Изд-во МГТУ им. Н.Э. Баумана, 2002.-320 с.: ил.</w:t>
+        <w:t xml:space="preserve">Норенков И.П., </w:t>
+      </w:r>
+      <w:proofErr w:type="spellStart"/>
+      <w:r>
+        <w:rPr>
+          <w:szCs w:val="28"/>
+        </w:rPr>
+        <w:t>Кузьмик</w:t>
+      </w:r>
+      <w:proofErr w:type="spellEnd"/>
+      <w:r>
+        <w:rPr>
+          <w:szCs w:val="28"/>
+        </w:rPr>
+        <w:t xml:space="preserve"> П.К. Информационная поддержка наукоемких изделий. CALS-технологии.-М.: Изд-во МГТУ им. Н.Э. Баумана, 2002.-320 с.: ил.</w:t>
       </w:r>
     </w:p>
     <w:p>
@@ -19730,22 +20480,42 @@
         <w:rPr>
           <w:szCs w:val="28"/>
         </w:rPr>
-        <w:t>Яблочников Е.И. Маслов Ю.В. Автоматизация ТПП в пр</w:t>
-      </w:r>
+        <w:t>Яблочников Е.И. Маслов Ю.В. Автоматизация Т</w:t>
+      </w:r>
+      <w:proofErr w:type="gramStart"/>
       <w:r>
         <w:rPr>
           <w:szCs w:val="28"/>
         </w:rPr>
+        <w:t>ПП в пр</w:t>
+      </w:r>
+      <w:proofErr w:type="gramEnd"/>
+      <w:r>
+        <w:rPr>
+          <w:szCs w:val="28"/>
+        </w:rPr>
         <w:t xml:space="preserve">иборостроении / Учебное пособие – </w:t>
       </w:r>
       <w:r>
         <w:rPr>
           <w:szCs w:val="28"/>
         </w:rPr>
-        <w:t>СПб: СПбГИТМО (ТУ), 2003</w:t>
-      </w:r>
-      <w:bookmarkStart w:id="17" w:name="_GoBack"/>
-      <w:bookmarkEnd w:id="17"/>
+        <w:t xml:space="preserve">СПб: </w:t>
+      </w:r>
+      <w:proofErr w:type="spellStart"/>
+      <w:r>
+        <w:rPr>
+          <w:szCs w:val="28"/>
+        </w:rPr>
+        <w:t>СПбГИТМО</w:t>
+      </w:r>
+      <w:proofErr w:type="spellEnd"/>
+      <w:r>
+        <w:rPr>
+          <w:szCs w:val="28"/>
+        </w:rPr>
+        <w:t xml:space="preserve"> (ТУ), 2003</w:t>
+      </w:r>
       <w:r>
         <w:rPr>
           <w:szCs w:val="28"/>
@@ -19777,7 +20547,21 @@
         <w:rPr>
           <w:szCs w:val="28"/>
         </w:rPr>
-        <w:t>Потемкин А. Трехмерное твердотельное моделирование.-М.: КомпьютерПресс, 2002.-296 с.: ил.</w:t>
+        <w:t>Потемкин А. Трехмерное твердотельное моделирование</w:t>
+      </w:r>
+      <w:proofErr w:type="gramStart"/>
+      <w:r>
+        <w:rPr>
+          <w:szCs w:val="28"/>
+        </w:rPr>
+        <w:t>.-</w:t>
+      </w:r>
+      <w:proofErr w:type="gramEnd"/>
+      <w:r>
+        <w:rPr>
+          <w:szCs w:val="28"/>
+        </w:rPr>
+        <w:t>М.: КомпьютерПресс, 2002.-296 с.: ил.</w:t>
       </w:r>
     </w:p>
     <w:p>
@@ -19819,7 +20603,35 @@
         <w:rPr>
           <w:szCs w:val="28"/>
         </w:rPr>
-        <w:t>T-Flex parametric CAD. Двумерное проектирование и черчение: руководство пользователя. АО “Топ Системы”.-531 с.</w:t>
+        <w:t>T-</w:t>
+      </w:r>
+      <w:proofErr w:type="spellStart"/>
+      <w:r>
+        <w:rPr>
+          <w:szCs w:val="28"/>
+        </w:rPr>
+        <w:t>Flex</w:t>
+      </w:r>
+      <w:proofErr w:type="spellEnd"/>
+      <w:r>
+        <w:rPr>
+          <w:szCs w:val="28"/>
+        </w:rPr>
+        <w:t xml:space="preserve"> </w:t>
+      </w:r>
+      <w:proofErr w:type="spellStart"/>
+      <w:r>
+        <w:rPr>
+          <w:szCs w:val="28"/>
+        </w:rPr>
+        <w:t>parametric</w:t>
+      </w:r>
+      <w:proofErr w:type="spellEnd"/>
+      <w:r>
+        <w:rPr>
+          <w:szCs w:val="28"/>
+        </w:rPr>
+        <w:t xml:space="preserve"> CAD. Двумерное проектирование и черчение: руководство пользователя. АО “Топ Системы”.-531 с.</w:t>
       </w:r>
     </w:p>
     <w:p>
@@ -19840,7 +20652,35 @@
         <w:rPr>
           <w:szCs w:val="28"/>
         </w:rPr>
-        <w:t>T-Flex parametric CAD. Трехмерное моделирование: руководство пользователя. АО “Топ Системы”.-309 с.</w:t>
+        <w:t>T-</w:t>
+      </w:r>
+      <w:proofErr w:type="spellStart"/>
+      <w:r>
+        <w:rPr>
+          <w:szCs w:val="28"/>
+        </w:rPr>
+        <w:t>Flex</w:t>
+      </w:r>
+      <w:proofErr w:type="spellEnd"/>
+      <w:r>
+        <w:rPr>
+          <w:szCs w:val="28"/>
+        </w:rPr>
+        <w:t xml:space="preserve"> </w:t>
+      </w:r>
+      <w:proofErr w:type="spellStart"/>
+      <w:r>
+        <w:rPr>
+          <w:szCs w:val="28"/>
+        </w:rPr>
+        <w:t>parametric</w:t>
+      </w:r>
+      <w:proofErr w:type="spellEnd"/>
+      <w:r>
+        <w:rPr>
+          <w:szCs w:val="28"/>
+        </w:rPr>
+        <w:t xml:space="preserve"> CAD. Трехмерное моделирование: руководство пользователя. АО “Топ Системы”.-309 с.</w:t>
       </w:r>
     </w:p>
     <w:p>
@@ -19857,11 +20697,19 @@
           <w:szCs w:val="28"/>
         </w:rPr>
       </w:pPr>
+      <w:proofErr w:type="spellStart"/>
       <w:r>
         <w:rPr>
           <w:szCs w:val="28"/>
         </w:rPr>
-        <w:t>Вайсбурд Р.А., Абрамова А.Б. Методы оптимизации. Учебное пособие. Екатеринбург: УГТУ-УПИ, 2002. – 235с.</w:t>
+        <w:t>Вайсбурд</w:t>
+      </w:r>
+      <w:proofErr w:type="spellEnd"/>
+      <w:r>
+        <w:rPr>
+          <w:szCs w:val="28"/>
+        </w:rPr>
+        <w:t xml:space="preserve"> Р.А., Абрамова А.Б. Методы оптимизации. Учебное пособие. Екатеринбург: УГТУ-УПИ, 2002. – 235с.</w:t>
       </w:r>
     </w:p>
     <w:p>
@@ -19988,7 +20836,15 @@
         <w:jc w:val="both"/>
       </w:pPr>
       <w:r>
-        <w:t>Кондратьев В.И. Геометрическое моделирование в среде графического пакета SolidWorks: сборник лабораторных рабо</w:t>
+        <w:t xml:space="preserve">Кондратьев В.И. Геометрическое моделирование в среде графического пакета </w:t>
+      </w:r>
+      <w:proofErr w:type="spellStart"/>
+      <w:r>
+        <w:t>SolidWorks</w:t>
+      </w:r>
+      <w:proofErr w:type="spellEnd"/>
+      <w:r>
+        <w:t>: сборник лабораторных рабо</w:t>
       </w:r>
       <w:r>
         <w:t>т. - Екатеринбург: ГОУ ВПО УГТУ</w:t>
@@ -20075,8 +20931,13 @@
         <w:jc w:val="both"/>
       </w:pPr>
       <w:r>
-        <w:t>ОС Windows</w:t>
-      </w:r>
+        <w:t xml:space="preserve">ОС </w:t>
+      </w:r>
+      <w:proofErr w:type="spellStart"/>
+      <w:r>
+        <w:t>Windows</w:t>
+      </w:r>
+      <w:proofErr w:type="spellEnd"/>
     </w:p>
     <w:p>
       <w:pPr>
@@ -20091,7 +20952,15 @@
         <w:t>Д</w:t>
       </w:r>
       <w:r>
-        <w:t>истрибутив пакета T-Flex CAD 3D</w:t>
+        <w:t>истрибутив пакета T-</w:t>
+      </w:r>
+      <w:proofErr w:type="spellStart"/>
+      <w:r>
+        <w:t>Flex</w:t>
+      </w:r>
+      <w:proofErr w:type="spellEnd"/>
+      <w:r>
+        <w:t xml:space="preserve"> CAD 3D</w:t>
       </w:r>
     </w:p>
     <w:p>
@@ -20104,8 +20973,21 @@
         <w:jc w:val="both"/>
       </w:pPr>
       <w:r>
-        <w:t>Дистрибутив пакета T-Flex DOCs</w:t>
-      </w:r>
+        <w:t>Дистрибутив пакета T-</w:t>
+      </w:r>
+      <w:proofErr w:type="spellStart"/>
+      <w:r>
+        <w:t>Flex</w:t>
+      </w:r>
+      <w:proofErr w:type="spellEnd"/>
+      <w:r>
+        <w:t xml:space="preserve"> </w:t>
+      </w:r>
+      <w:proofErr w:type="spellStart"/>
+      <w:r>
+        <w:t>DOCs</w:t>
+      </w:r>
+      <w:proofErr w:type="spellEnd"/>
     </w:p>
     <w:p>
       <w:pPr>
@@ -20120,8 +21002,13 @@
         </w:rPr>
       </w:pPr>
       <w:r>
-        <w:t>Дистрибутив пакета AutoCAD</w:t>
-      </w:r>
+        <w:t xml:space="preserve">Дистрибутив пакета </w:t>
+      </w:r>
+      <w:proofErr w:type="spellStart"/>
+      <w:r>
+        <w:t>AutoCAD</w:t>
+      </w:r>
+      <w:proofErr w:type="spellEnd"/>
     </w:p>
     <w:p>
       <w:pPr>
@@ -21339,19 +22226,7 @@
               <w:snapToGrid w:val="0"/>
             </w:pPr>
             <w:r>
-              <w:t>Д</w:t>
-            </w:r>
-            <w:r>
-              <w:t>омашн</w:t>
-            </w:r>
-            <w:r>
-              <w:t>яя</w:t>
-            </w:r>
-            <w:r>
-              <w:t xml:space="preserve"> работ</w:t>
-            </w:r>
-            <w:r>
-              <w:t>а №1</w:t>
+              <w:t>Контрольная работа</w:t>
             </w:r>
           </w:p>
         </w:tc>
@@ -21395,112 +22270,9 @@
           <w:p>
             <w:pPr>
               <w:snapToGrid w:val="0"/>
-              <w:rPr>
-                <w:lang w:val="en-US"/>
-              </w:rPr>
-            </w:pPr>
-            <w:r>
-              <w:rPr>
-                <w:lang w:val="en-US"/>
-              </w:rPr>
-              <w:t>33</w:t>
-            </w:r>
-          </w:p>
-        </w:tc>
-      </w:tr>
-      <w:tr>
-        <w:trPr>
-          <w:trHeight w:val="192"/>
-        </w:trPr>
-        <w:tc>
-          <w:tcPr>
-            <w:tcW w:w="7273" w:type="dxa"/>
-            <w:tcBorders>
-              <w:top w:val="single" w:sz="4" w:space="0" w:color="000000"/>
-              <w:left w:val="single" w:sz="4" w:space="0" w:color="000000"/>
-              <w:bottom w:val="single" w:sz="4" w:space="0" w:color="000000"/>
-            </w:tcBorders>
-            <w:shd w:val="clear" w:color="auto" w:fill="auto"/>
-          </w:tcPr>
-          <w:p>
-            <w:pPr>
-              <w:snapToGrid w:val="0"/>
-            </w:pPr>
-            <w:r>
-              <w:t>Д</w:t>
-            </w:r>
-            <w:r>
-              <w:t>омашн</w:t>
-            </w:r>
-            <w:r>
-              <w:t>яя</w:t>
-            </w:r>
-            <w:r>
-              <w:t xml:space="preserve"> работ</w:t>
-            </w:r>
-            <w:r>
-              <w:t>а №2</w:t>
-            </w:r>
-          </w:p>
-        </w:tc>
-        <w:tc>
-          <w:tcPr>
-            <w:tcW w:w="1417" w:type="dxa"/>
-            <w:tcBorders>
-              <w:top w:val="single" w:sz="4" w:space="0" w:color="000000"/>
-              <w:left w:val="single" w:sz="4" w:space="0" w:color="000000"/>
-              <w:bottom w:val="single" w:sz="4" w:space="0" w:color="000000"/>
-            </w:tcBorders>
-            <w:shd w:val="clear" w:color="auto" w:fill="auto"/>
-          </w:tcPr>
-          <w:p>
-            <w:pPr>
-              <w:snapToGrid w:val="0"/>
-              <w:jc w:val="center"/>
-            </w:pPr>
-            <w:r>
-              <w:rPr>
-                <w:lang w:val="en-US"/>
-              </w:rPr>
-              <w:t>VII,</w:t>
-            </w:r>
-            <w:r>
-              <w:t xml:space="preserve"> </w:t>
-            </w:r>
-            <w:r>
-              <w:rPr>
-                <w:lang w:val="en-US"/>
-              </w:rPr>
-              <w:t>1</w:t>
-            </w:r>
-            <w:r>
-              <w:t>4</w:t>
-            </w:r>
-          </w:p>
-        </w:tc>
-        <w:tc>
-          <w:tcPr>
-            <w:tcW w:w="1419" w:type="dxa"/>
-            <w:tcBorders>
-              <w:top w:val="single" w:sz="4" w:space="0" w:color="000000"/>
-              <w:left w:val="single" w:sz="4" w:space="0" w:color="000000"/>
-              <w:bottom w:val="single" w:sz="4" w:space="0" w:color="000000"/>
-              <w:right w:val="single" w:sz="4" w:space="0" w:color="000000"/>
-            </w:tcBorders>
-            <w:shd w:val="clear" w:color="auto" w:fill="auto"/>
-          </w:tcPr>
-          <w:p>
-            <w:pPr>
-              <w:snapToGrid w:val="0"/>
-              <w:rPr>
-                <w:lang w:val="en-US"/>
-              </w:rPr>
-            </w:pPr>
-            <w:r>
-              <w:rPr>
-                <w:lang w:val="en-US"/>
-              </w:rPr>
-              <w:t>33</w:t>
+            </w:pPr>
+            <w:r>
+              <w:t>66</w:t>
             </w:r>
           </w:p>
         </w:tc>
@@ -21950,7 +22722,15 @@
         <w:jc w:val="both"/>
       </w:pPr>
       <w:r>
-        <w:t>В связи с отсутствием Дисциплины и ее аналогов, по которым возможно тестирование, на сайтах ФЭПО, Интернет-тренажеры и портале СМУДС УрФУ, тестирование в рамках НТК не проводится.</w:t>
+        <w:t xml:space="preserve">В связи с отсутствием Дисциплины и ее аналогов, по которым возможно тестирование, на сайтах ФЭПО, </w:t>
+      </w:r>
+      <w:proofErr w:type="gramStart"/>
+      <w:r>
+        <w:t>Интернет-тренажеры</w:t>
+      </w:r>
+      <w:proofErr w:type="gramEnd"/>
+      <w:r>
+        <w:t xml:space="preserve"> и портале СМУДС УрФУ, тестирование в рамках НТК не проводится.</w:t>
       </w:r>
     </w:p>
     <w:p>
@@ -22044,7 +22824,15 @@
         <w:jc w:val="both"/>
       </w:pPr>
       <w:r>
-        <w:t xml:space="preserve">Фонд оценочных средств предназначен для оценки: </w:t>
+        <w:t>Фонд оценочных сре</w:t>
+      </w:r>
+      <w:proofErr w:type="gramStart"/>
+      <w:r>
+        <w:t>дств пр</w:t>
+      </w:r>
+      <w:proofErr w:type="gramEnd"/>
+      <w:r>
+        <w:t xml:space="preserve">едназначен для оценки: </w:t>
       </w:r>
     </w:p>
     <w:p>
@@ -22242,7 +23030,7 @@
                 <v:shape id="_x0000_i1025" type="#_x0000_t75" style="width:28.5pt;height:21.75pt" o:ole="">
                   <v:imagedata r:id="rId7" o:title=""/>
                 </v:shape>
-                <o:OLEObject Type="Embed" ProgID="Equation.3" ShapeID="_x0000_i1025" DrawAspect="Content" ObjectID="_1556623040" r:id="rId8"/>
+                <o:OLEObject Type="Embed" ProgID="Equation.3" ShapeID="_x0000_i1025" DrawAspect="Content" ObjectID="_1556700622" r:id="rId8"/>
               </w:object>
             </w:r>
             <w:r>
@@ -22575,7 +23363,15 @@
         <w:ind w:firstLine="709"/>
       </w:pPr>
       <w:r>
-        <w:t>В связи с отсутствием Дисциплины и ее аналогов, по которым возможно тестирование, на сайтах ФЭПО, Интернет-тренажеры и портале СМУДС УрФУ, тестирование в рамках НТК не проводится.</w:t>
+        <w:t xml:space="preserve">В связи с отсутствием Дисциплины и ее аналогов, по которым возможно тестирование, на сайтах ФЭПО, </w:t>
+      </w:r>
+      <w:proofErr w:type="gramStart"/>
+      <w:r>
+        <w:t>Интернет-тренажеры</w:t>
+      </w:r>
+      <w:proofErr w:type="gramEnd"/>
+      <w:r>
+        <w:t xml:space="preserve"> и портале СМУДС УрФУ, тестирование в рамках НТК не проводится.</w:t>
       </w:r>
     </w:p>
     <w:p/>
@@ -22669,7 +23465,37 @@
           <w:szCs w:val="24"/>
           <w:lang w:val="ru-RU"/>
         </w:rPr>
-        <w:t>задания в составе домашних работ:</w:t>
+        <w:t xml:space="preserve">задания в составе </w:t>
+      </w:r>
+      <w:r>
+        <w:rPr>
+          <w:b/>
+          <w:color w:val="auto"/>
+          <w:sz w:val="24"/>
+          <w:szCs w:val="24"/>
+          <w:lang w:val="ru-RU"/>
+        </w:rPr>
+        <w:t>контрольной</w:t>
+      </w:r>
+      <w:r>
+        <w:rPr>
+          <w:b/>
+          <w:color w:val="auto"/>
+          <w:sz w:val="24"/>
+          <w:szCs w:val="24"/>
+          <w:lang w:val="ru-RU"/>
+        </w:rPr>
+        <w:t xml:space="preserve"> работ</w:t>
+      </w:r>
+      <w:r>
+        <w:rPr>
+          <w:b/>
+          <w:color w:val="auto"/>
+          <w:sz w:val="24"/>
+          <w:szCs w:val="24"/>
+          <w:lang w:val="ru-RU"/>
+        </w:rPr>
+        <w:t>ы</w:t>
       </w:r>
     </w:p>
     <w:p>
@@ -23199,7 +24025,27 @@
           <w:szCs w:val="24"/>
           <w:lang w:val="ru-RU"/>
         </w:rPr>
-        <w:t>Укажите особенности интегрированных CAD/CAM/CAE</w:t>
+        <w:t xml:space="preserve">Укажите особенности </w:t>
+      </w:r>
+      <w:proofErr w:type="gramStart"/>
+      <w:r>
+        <w:rPr>
+          <w:color w:val="auto"/>
+          <w:sz w:val="24"/>
+          <w:szCs w:val="24"/>
+          <w:lang w:val="ru-RU"/>
+        </w:rPr>
+        <w:t>интегрированных</w:t>
+      </w:r>
+      <w:proofErr w:type="gramEnd"/>
+      <w:r>
+        <w:rPr>
+          <w:color w:val="auto"/>
+          <w:sz w:val="24"/>
+          <w:szCs w:val="24"/>
+          <w:lang w:val="ru-RU"/>
+        </w:rPr>
+        <w:t xml:space="preserve"> CAD/CAM/CAE</w:t>
       </w:r>
       <w:r>
         <w:rPr>
@@ -23355,7 +24201,27 @@
           <w:szCs w:val="24"/>
           <w:lang w:val="ru-RU"/>
         </w:rPr>
-        <w:t>Приведите основные особенности систем «Компас» и  T-Flex CAD</w:t>
+        <w:t>Приведите основные особенности систем «Компас» и  T-</w:t>
+      </w:r>
+      <w:proofErr w:type="spellStart"/>
+      <w:r>
+        <w:rPr>
+          <w:color w:val="auto"/>
+          <w:sz w:val="24"/>
+          <w:szCs w:val="24"/>
+          <w:lang w:val="ru-RU"/>
+        </w:rPr>
+        <w:t>Flex</w:t>
+      </w:r>
+      <w:proofErr w:type="spellEnd"/>
+      <w:r>
+        <w:rPr>
+          <w:color w:val="auto"/>
+          <w:sz w:val="24"/>
+          <w:szCs w:val="24"/>
+          <w:lang w:val="ru-RU"/>
+        </w:rPr>
+        <w:t xml:space="preserve"> CAD</w:t>
       </w:r>
     </w:p>
     <w:p>
@@ -23460,8 +24326,19 @@
           <w:szCs w:val="24"/>
           <w:lang w:val="ru-RU"/>
         </w:rPr>
-        <w:t>Что такое быстрое прототипирование</w:t>
-      </w:r>
+        <w:t xml:space="preserve">Что такое быстрое </w:t>
+      </w:r>
+      <w:proofErr w:type="spellStart"/>
+      <w:r>
+        <w:rPr>
+          <w:color w:val="auto"/>
+          <w:sz w:val="24"/>
+          <w:szCs w:val="24"/>
+          <w:lang w:val="ru-RU"/>
+        </w:rPr>
+        <w:t>прототипирование</w:t>
+      </w:r>
+      <w:proofErr w:type="spellEnd"/>
       <w:r>
         <w:rPr>
           <w:color w:val="auto"/>
@@ -23510,6 +24387,7 @@
           <w:lang w:val="ru-RU"/>
         </w:rPr>
       </w:pPr>
+      <w:proofErr w:type="gramStart"/>
       <w:r>
         <w:rPr>
           <w:color w:val="auto"/>
@@ -23517,8 +24395,9 @@
           <w:szCs w:val="24"/>
           <w:lang w:val="ru-RU"/>
         </w:rPr>
-        <w:t xml:space="preserve">Каковы особенности технологий стереолитографии, </w:t>
-      </w:r>
+        <w:t xml:space="preserve">Каковы особенности технологий </w:t>
+      </w:r>
+      <w:proofErr w:type="spellStart"/>
       <w:r>
         <w:rPr>
           <w:color w:val="auto"/>
@@ -23526,8 +24405,48 @@
           <w:szCs w:val="24"/>
           <w:lang w:val="ru-RU"/>
         </w:rPr>
-        <w:t>масочной стереолитографии и SLS?</w:t>
-      </w:r>
+        <w:t>стереолитографии</w:t>
+      </w:r>
+      <w:proofErr w:type="spellEnd"/>
+      <w:r>
+        <w:rPr>
+          <w:color w:val="auto"/>
+          <w:sz w:val="24"/>
+          <w:szCs w:val="24"/>
+          <w:lang w:val="ru-RU"/>
+        </w:rPr>
+        <w:t xml:space="preserve">, </w:t>
+      </w:r>
+      <w:r>
+        <w:rPr>
+          <w:color w:val="auto"/>
+          <w:sz w:val="24"/>
+          <w:szCs w:val="24"/>
+          <w:lang w:val="ru-RU"/>
+        </w:rPr>
+        <w:t xml:space="preserve">масочной </w:t>
+      </w:r>
+      <w:proofErr w:type="spellStart"/>
+      <w:r>
+        <w:rPr>
+          <w:color w:val="auto"/>
+          <w:sz w:val="24"/>
+          <w:szCs w:val="24"/>
+          <w:lang w:val="ru-RU"/>
+        </w:rPr>
+        <w:t>стереолитографии</w:t>
+      </w:r>
+      <w:proofErr w:type="spellEnd"/>
+      <w:r>
+        <w:rPr>
+          <w:color w:val="auto"/>
+          <w:sz w:val="24"/>
+          <w:szCs w:val="24"/>
+          <w:lang w:val="ru-RU"/>
+        </w:rPr>
+        <w:t xml:space="preserve"> и SLS?</w:t>
+      </w:r>
+      <w:proofErr w:type="gramEnd"/>
     </w:p>
     <w:p>
       <w:pPr>
@@ -24382,6 +25301,92 @@
     </w:lvl>
   </w:abstractNum>
   <w:abstractNum w:abstractNumId="3">
+    <w:nsid w:val="0D1E5BFC"/>
+    <w:multiLevelType w:val="hybridMultilevel"/>
+    <w:tmpl w:val="96748C16"/>
+    <w:lvl w:ilvl="0" w:tplc="0419000F">
+      <w:start w:val="1"/>
+      <w:numFmt w:val="decimal"/>
+      <w:lvlText w:val="%1."/>
+      <w:lvlJc w:val="left"/>
+      <w:pPr>
+        <w:ind w:left="1440" w:hanging="360"/>
+      </w:pPr>
+    </w:lvl>
+    <w:lvl w:ilvl="1" w:tplc="04190019" w:tentative="1">
+      <w:start w:val="1"/>
+      <w:numFmt w:val="lowerLetter"/>
+      <w:lvlText w:val="%2."/>
+      <w:lvlJc w:val="left"/>
+      <w:pPr>
+        <w:ind w:left="2160" w:hanging="360"/>
+      </w:pPr>
+    </w:lvl>
+    <w:lvl w:ilvl="2" w:tplc="0419001B" w:tentative="1">
+      <w:start w:val="1"/>
+      <w:numFmt w:val="lowerRoman"/>
+      <w:lvlText w:val="%3."/>
+      <w:lvlJc w:val="right"/>
+      <w:pPr>
+        <w:ind w:left="2880" w:hanging="180"/>
+      </w:pPr>
+    </w:lvl>
+    <w:lvl w:ilvl="3" w:tplc="0419000F" w:tentative="1">
+      <w:start w:val="1"/>
+      <w:numFmt w:val="decimal"/>
+      <w:lvlText w:val="%4."/>
+      <w:lvlJc w:val="left"/>
+      <w:pPr>
+        <w:ind w:left="3600" w:hanging="360"/>
+      </w:pPr>
+    </w:lvl>
+    <w:lvl w:ilvl="4" w:tplc="04190019" w:tentative="1">
+      <w:start w:val="1"/>
+      <w:numFmt w:val="lowerLetter"/>
+      <w:lvlText w:val="%5."/>
+      <w:lvlJc w:val="left"/>
+      <w:pPr>
+        <w:ind w:left="4320" w:hanging="360"/>
+      </w:pPr>
+    </w:lvl>
+    <w:lvl w:ilvl="5" w:tplc="0419001B" w:tentative="1">
+      <w:start w:val="1"/>
+      <w:numFmt w:val="lowerRoman"/>
+      <w:lvlText w:val="%6."/>
+      <w:lvlJc w:val="right"/>
+      <w:pPr>
+        <w:ind w:left="5040" w:hanging="180"/>
+      </w:pPr>
+    </w:lvl>
+    <w:lvl w:ilvl="6" w:tplc="0419000F" w:tentative="1">
+      <w:start w:val="1"/>
+      <w:numFmt w:val="decimal"/>
+      <w:lvlText w:val="%7."/>
+      <w:lvlJc w:val="left"/>
+      <w:pPr>
+        <w:ind w:left="5760" w:hanging="360"/>
+      </w:pPr>
+    </w:lvl>
+    <w:lvl w:ilvl="7" w:tplc="04190019" w:tentative="1">
+      <w:start w:val="1"/>
+      <w:numFmt w:val="lowerLetter"/>
+      <w:lvlText w:val="%8."/>
+      <w:lvlJc w:val="left"/>
+      <w:pPr>
+        <w:ind w:left="6480" w:hanging="360"/>
+      </w:pPr>
+    </w:lvl>
+    <w:lvl w:ilvl="8" w:tplc="0419001B" w:tentative="1">
+      <w:start w:val="1"/>
+      <w:numFmt w:val="lowerRoman"/>
+      <w:lvlText w:val="%9."/>
+      <w:lvlJc w:val="right"/>
+      <w:pPr>
+        <w:ind w:left="7200" w:hanging="180"/>
+      </w:pPr>
+    </w:lvl>
+  </w:abstractNum>
+  <w:abstractNum w:abstractNumId="4">
     <w:nsid w:val="0EC72DDC"/>
     <w:multiLevelType w:val="multilevel"/>
     <w:tmpl w:val="C57494B4"/>
@@ -24496,7 +25501,7 @@
       </w:rPr>
     </w:lvl>
   </w:abstractNum>
-  <w:abstractNum w:abstractNumId="4">
+  <w:abstractNum w:abstractNumId="5">
     <w:nsid w:val="14A124B2"/>
     <w:multiLevelType w:val="multilevel"/>
     <w:tmpl w:val="F6FA7464"/>
@@ -24617,10 +25622,10 @@
       </w:rPr>
     </w:lvl>
   </w:abstractNum>
-  <w:abstractNum w:abstractNumId="5">
+  <w:abstractNum w:abstractNumId="6">
     <w:nsid w:val="187A2802"/>
     <w:multiLevelType w:val="hybridMultilevel"/>
-    <w:tmpl w:val="16C871D8"/>
+    <w:tmpl w:val="96748C16"/>
     <w:lvl w:ilvl="0" w:tplc="0419000F">
       <w:start w:val="1"/>
       <w:numFmt w:val="decimal"/>
@@ -24703,7 +25708,7 @@
       </w:pPr>
     </w:lvl>
   </w:abstractNum>
-  <w:abstractNum w:abstractNumId="6">
+  <w:abstractNum w:abstractNumId="7">
     <w:nsid w:val="1C5E6955"/>
     <w:multiLevelType w:val="multilevel"/>
     <w:tmpl w:val="0A70AA18"/>
@@ -24921,7 +25926,7 @@
       </w:rPr>
     </w:lvl>
   </w:abstractNum>
-  <w:abstractNum w:abstractNumId="7">
+  <w:abstractNum w:abstractNumId="8">
     <w:nsid w:val="1D661B60"/>
     <w:multiLevelType w:val="hybridMultilevel"/>
     <w:tmpl w:val="B4B650EA"/>
@@ -25034,7 +26039,7 @@
       </w:rPr>
     </w:lvl>
   </w:abstractNum>
-  <w:abstractNum w:abstractNumId="8">
+  <w:abstractNum w:abstractNumId="9">
     <w:nsid w:val="24F627DE"/>
     <w:multiLevelType w:val="multilevel"/>
     <w:tmpl w:val="4ED83BF4"/>
@@ -25174,7 +26179,7 @@
       </w:rPr>
     </w:lvl>
   </w:abstractNum>
-  <w:abstractNum w:abstractNumId="9">
+  <w:abstractNum w:abstractNumId="10">
     <w:nsid w:val="2A9842FC"/>
     <w:multiLevelType w:val="hybridMultilevel"/>
     <w:tmpl w:val="080E7CD2"/>
@@ -25260,7 +26265,7 @@
       </w:pPr>
     </w:lvl>
   </w:abstractNum>
-  <w:abstractNum w:abstractNumId="10">
+  <w:abstractNum w:abstractNumId="11">
     <w:nsid w:val="38851196"/>
     <w:multiLevelType w:val="hybridMultilevel"/>
     <w:tmpl w:val="B9662736"/>
@@ -25346,7 +26351,7 @@
       </w:pPr>
     </w:lvl>
   </w:abstractNum>
-  <w:abstractNum w:abstractNumId="11">
+  <w:abstractNum w:abstractNumId="12">
     <w:nsid w:val="4905097E"/>
     <w:multiLevelType w:val="hybridMultilevel"/>
     <w:tmpl w:val="9294E65E"/>
@@ -25432,7 +26437,7 @@
       </w:pPr>
     </w:lvl>
   </w:abstractNum>
-  <w:abstractNum w:abstractNumId="12">
+  <w:abstractNum w:abstractNumId="13">
     <w:nsid w:val="4ADF0F9C"/>
     <w:multiLevelType w:val="hybridMultilevel"/>
     <w:tmpl w:val="EB663A02"/>
@@ -25545,7 +26550,7 @@
       </w:rPr>
     </w:lvl>
   </w:abstractNum>
-  <w:abstractNum w:abstractNumId="13">
+  <w:abstractNum w:abstractNumId="14">
     <w:nsid w:val="4AF01B22"/>
     <w:multiLevelType w:val="multilevel"/>
     <w:tmpl w:val="C17C2C7C"/>
@@ -25678,7 +26683,7 @@
       </w:rPr>
     </w:lvl>
   </w:abstractNum>
-  <w:abstractNum w:abstractNumId="14">
+  <w:abstractNum w:abstractNumId="15">
     <w:nsid w:val="52A7106D"/>
     <w:multiLevelType w:val="hybridMultilevel"/>
     <w:tmpl w:val="A34AFA84"/>
@@ -25764,7 +26769,7 @@
       </w:pPr>
     </w:lvl>
   </w:abstractNum>
-  <w:abstractNum w:abstractNumId="15">
+  <w:abstractNum w:abstractNumId="16">
     <w:nsid w:val="60A570E5"/>
     <w:multiLevelType w:val="hybridMultilevel"/>
     <w:tmpl w:val="AFF4BC7A"/>
@@ -25850,7 +26855,7 @@
       </w:pPr>
     </w:lvl>
   </w:abstractNum>
-  <w:abstractNum w:abstractNumId="16">
+  <w:abstractNum w:abstractNumId="17">
     <w:nsid w:val="6A0A52E5"/>
     <w:multiLevelType w:val="hybridMultilevel"/>
     <w:tmpl w:val="CCCC2422"/>
@@ -25936,7 +26941,7 @@
       </w:pPr>
     </w:lvl>
   </w:abstractNum>
-  <w:abstractNum w:abstractNumId="17">
+  <w:abstractNum w:abstractNumId="18">
     <w:nsid w:val="70606967"/>
     <w:multiLevelType w:val="hybridMultilevel"/>
     <w:tmpl w:val="9F44661A"/>
@@ -26022,7 +27027,7 @@
       </w:pPr>
     </w:lvl>
   </w:abstractNum>
-  <w:abstractNum w:abstractNumId="18">
+  <w:abstractNum w:abstractNumId="19">
     <w:nsid w:val="728F368D"/>
     <w:multiLevelType w:val="hybridMultilevel"/>
     <w:tmpl w:val="1110F0C6"/>
@@ -26108,7 +27113,7 @@
       </w:pPr>
     </w:lvl>
   </w:abstractNum>
-  <w:abstractNum w:abstractNumId="19">
+  <w:abstractNum w:abstractNumId="20">
     <w:nsid w:val="75E05F66"/>
     <w:multiLevelType w:val="hybridMultilevel"/>
     <w:tmpl w:val="1352A5E8"/>
@@ -26204,61 +27209,64 @@
     <w:abstractNumId w:val="0"/>
   </w:num>
   <w:num w:numId="2">
-    <w:abstractNumId w:val="6"/>
+    <w:abstractNumId w:val="7"/>
   </w:num>
   <w:num w:numId="3">
-    <w:abstractNumId w:val="13"/>
+    <w:abstractNumId w:val="14"/>
   </w:num>
   <w:num w:numId="4">
-    <w:abstractNumId w:val="8"/>
+    <w:abstractNumId w:val="9"/>
   </w:num>
   <w:num w:numId="5">
-    <w:abstractNumId w:val="19"/>
+    <w:abstractNumId w:val="20"/>
   </w:num>
   <w:num w:numId="6">
-    <w:abstractNumId w:val="4"/>
+    <w:abstractNumId w:val="5"/>
   </w:num>
   <w:num w:numId="7">
-    <w:abstractNumId w:val="3"/>
+    <w:abstractNumId w:val="4"/>
   </w:num>
   <w:num w:numId="8">
     <w:abstractNumId w:val="1"/>
   </w:num>
   <w:num w:numId="9">
-    <w:abstractNumId w:val="15"/>
+    <w:abstractNumId w:val="16"/>
   </w:num>
   <w:num w:numId="10">
     <w:abstractNumId w:val="2"/>
   </w:num>
   <w:num w:numId="11">
-    <w:abstractNumId w:val="9"/>
+    <w:abstractNumId w:val="10"/>
   </w:num>
   <w:num w:numId="12">
+    <w:abstractNumId w:val="19"/>
+  </w:num>
+  <w:num w:numId="13">
+    <w:abstractNumId w:val="13"/>
+  </w:num>
+  <w:num w:numId="14">
+    <w:abstractNumId w:val="8"/>
+  </w:num>
+  <w:num w:numId="15">
+    <w:abstractNumId w:val="6"/>
+  </w:num>
+  <w:num w:numId="16">
+    <w:abstractNumId w:val="15"/>
+  </w:num>
+  <w:num w:numId="17">
     <w:abstractNumId w:val="18"/>
   </w:num>
-  <w:num w:numId="13">
+  <w:num w:numId="18">
     <w:abstractNumId w:val="12"/>
   </w:num>
-  <w:num w:numId="14">
-    <w:abstractNumId w:val="7"/>
-  </w:num>
-  <w:num w:numId="15">
-    <w:abstractNumId w:val="5"/>
-  </w:num>
-  <w:num w:numId="16">
-    <w:abstractNumId w:val="14"/>
-  </w:num>
-  <w:num w:numId="17">
+  <w:num w:numId="19">
     <w:abstractNumId w:val="17"/>
   </w:num>
-  <w:num w:numId="18">
+  <w:num w:numId="20">
     <w:abstractNumId w:val="11"/>
   </w:num>
-  <w:num w:numId="19">
-    <w:abstractNumId w:val="16"/>
-  </w:num>
-  <w:num w:numId="20">
-    <w:abstractNumId w:val="10"/>
+  <w:num w:numId="21">
+    <w:abstractNumId w:val="3"/>
   </w:num>
   <w:numIdMacAtCleanup w:val="19"/>
 </w:numbering>
@@ -27676,7 +28684,7 @@
 </file>
 
 <file path=customXml/itemProps1.xml><?xml version="1.0" encoding="utf-8"?>
-<ds:datastoreItem xmlns:ds="http://schemas.openxmlformats.org/officeDocument/2006/customXml" ds:itemID="{C0FC6BAC-69F3-4B96-9A11-0DD11805F733}">
+<ds:datastoreItem xmlns:ds="http://schemas.openxmlformats.org/officeDocument/2006/customXml" ds:itemID="{6E1FDAA2-245D-4847-9CD4-48E3BAAA66AB}">
   <ds:schemaRefs>
     <ds:schemaRef ds:uri="http://schemas.openxmlformats.org/officeDocument/2006/bibliography"/>
   </ds:schemaRefs>

</xml_diff>